<commit_message>
stageverslag af versie 1
</commit_message>
<xml_diff>
--- a/Stageverslag.docx
+++ b/Stageverslag.docx
@@ -1661,7 +1661,39 @@
           <w:sz w:val="24"/>
           <w:szCs w:val="24"/>
         </w:rPr>
-        <w:t xml:space="preserve"> (Content Management System) kunnen de klanten ook zelf content beheren van hun websites zoals teksten op de pagina’s, afbeeldingen, nieuwsbrieven. Naast de standaard modules kunnen er tegen betaling ook specifieke modules ontworpen worden, dus is het een vrij flexibel in wat de klant allemaal zou kunnen beheren aan de website. Multimove werkt samen met  het IT bedrijf Infracom. Zij zorgen bijvoorbeeld voor webhosting, telefonie &amp; VoIP, e-mail. Infracom is gevestigd in Zwolle daarnaast is er nog een datacenter in Amsterdam gevestigd. </w:t>
+        <w:t xml:space="preserve"> (Content Management System) kunnen de klanten ook zelf content beheren van hun websites zoals teksten op de pagina’s, afbeeldingen, nieuwsbrieven. Naast de standaard modules kunnen er tegen betaling ook specifieke modules ontworpen worden, dus is het een vrij flexibel in wat de klant allemaal zou kunnen beheren aan de website. Multimove werkt samen met  het IT bedrijf </w:t>
+      </w:r>
+      <w:proofErr w:type="spellStart"/>
+      <w:r>
+        <w:rPr>
+          <w:sz w:val="24"/>
+          <w:szCs w:val="24"/>
+        </w:rPr>
+        <w:t>Infracom</w:t>
+      </w:r>
+      <w:proofErr w:type="spellEnd"/>
+      <w:r>
+        <w:rPr>
+          <w:sz w:val="24"/>
+          <w:szCs w:val="24"/>
+        </w:rPr>
+        <w:t xml:space="preserve">. Zij zorgen bijvoorbeeld voor webhosting, telefonie &amp; VoIP, e-mail. </w:t>
+      </w:r>
+      <w:proofErr w:type="spellStart"/>
+      <w:r>
+        <w:rPr>
+          <w:sz w:val="24"/>
+          <w:szCs w:val="24"/>
+        </w:rPr>
+        <w:t>Infracom</w:t>
+      </w:r>
+      <w:proofErr w:type="spellEnd"/>
+      <w:r>
+        <w:rPr>
+          <w:sz w:val="24"/>
+          <w:szCs w:val="24"/>
+        </w:rPr>
+        <w:t xml:space="preserve"> is gevestigd in Zwolle daarnaast is er nog een datacenter in Amsterdam gevestigd. </w:t>
       </w:r>
     </w:p>
     <w:p>
@@ -2378,6 +2410,7 @@
           <w:sz w:val="24"/>
         </w:rPr>
       </w:pPr>
+      <w:proofErr w:type="spellStart"/>
       <w:r>
         <w:rPr>
           <w:sz w:val="24"/>
@@ -2388,7 +2421,14 @@
         <w:rPr>
           <w:sz w:val="24"/>
         </w:rPr>
-        <w:t xml:space="preserve">Home </w:t>
+        <w:t>Home</w:t>
+      </w:r>
+      <w:proofErr w:type="spellEnd"/>
+      <w:r>
+        <w:rPr>
+          <w:sz w:val="24"/>
+        </w:rPr>
+        <w:t xml:space="preserve"> </w:t>
       </w:r>
       <w:r>
         <w:rPr>
@@ -2421,11 +2461,19 @@
           <w:sz w:val="24"/>
         </w:rPr>
       </w:pPr>
-      <w:r>
-        <w:rPr>
-          <w:sz w:val="24"/>
-        </w:rPr>
-        <w:t>Wireframe_Standaard _</w:t>
+      <w:proofErr w:type="spellStart"/>
+      <w:r>
+        <w:rPr>
+          <w:sz w:val="24"/>
+        </w:rPr>
+        <w:t>Wireframe_Standaard</w:t>
+      </w:r>
+      <w:proofErr w:type="spellEnd"/>
+      <w:r>
+        <w:rPr>
+          <w:sz w:val="24"/>
+        </w:rPr>
+        <w:t xml:space="preserve"> _</w:t>
       </w:r>
       <w:r>
         <w:rPr>
@@ -2446,11 +2494,19 @@
           <w:sz w:val="24"/>
         </w:rPr>
       </w:pPr>
-      <w:r>
-        <w:rPr>
-          <w:sz w:val="24"/>
-        </w:rPr>
-        <w:t>Wireframe_Contact_</w:t>
+      <w:proofErr w:type="spellStart"/>
+      <w:r>
+        <w:rPr>
+          <w:sz w:val="24"/>
+        </w:rPr>
+        <w:t>Wireframe_Contact</w:t>
+      </w:r>
+      <w:proofErr w:type="spellEnd"/>
+      <w:r>
+        <w:rPr>
+          <w:sz w:val="24"/>
+        </w:rPr>
+        <w:t>_</w:t>
       </w:r>
       <w:r>
         <w:rPr>
@@ -2494,8 +2550,17 @@
           <w:sz w:val="24"/>
           <w:szCs w:val="24"/>
         </w:rPr>
-        <w:t>Ik heb het functioneel ontwerp met mijn praktijkopleider (de opdrachtgever) besproken. Naast dat er een paar spelfouten in de wireframes</w:t>
-      </w:r>
+        <w:t xml:space="preserve">Ik heb het functioneel ontwerp met mijn praktijkopleider (de opdrachtgever) besproken. Naast dat er een paar spelfouten in de </w:t>
+      </w:r>
+      <w:proofErr w:type="spellStart"/>
+      <w:r>
+        <w:rPr>
+          <w:sz w:val="24"/>
+          <w:szCs w:val="24"/>
+        </w:rPr>
+        <w:t>wireframes</w:t>
+      </w:r>
+      <w:proofErr w:type="spellEnd"/>
       <w:r>
         <w:rPr>
           <w:sz w:val="24"/>
@@ -2508,7 +2573,23 @@
           <w:sz w:val="24"/>
           <w:szCs w:val="24"/>
         </w:rPr>
-        <w:t xml:space="preserve">stonden en er wat informatie miste in de wireframes </w:t>
+        <w:t xml:space="preserve">stonden en er wat informatie miste in de </w:t>
+      </w:r>
+      <w:proofErr w:type="spellStart"/>
+      <w:r>
+        <w:rPr>
+          <w:sz w:val="24"/>
+          <w:szCs w:val="24"/>
+        </w:rPr>
+        <w:t>wireframes</w:t>
+      </w:r>
+      <w:proofErr w:type="spellEnd"/>
+      <w:r>
+        <w:rPr>
+          <w:sz w:val="24"/>
+          <w:szCs w:val="24"/>
+        </w:rPr>
+        <w:t xml:space="preserve"> </w:t>
       </w:r>
       <w:r>
         <w:rPr>
@@ -2560,7 +2641,23 @@
           <w:sz w:val="24"/>
           <w:szCs w:val="24"/>
         </w:rPr>
-        <w:t xml:space="preserve">Ik heb wat lang over het wireframe gedaan omdat ik 2 keer een tool heb gebruikt waar later bleek dat er hele beperkte keuzes waren. Dus heb uiteindelijk besloten ze thuis via Microsoft Visio te maken. Verder maak ik nog wel eens spelfouten bij woorden waar dat niet zou moeten gebeuren. Hier moet ik in de toekomst dus scherper op letten. </w:t>
+        <w:t xml:space="preserve">Ik heb wat lang over het </w:t>
+      </w:r>
+      <w:proofErr w:type="spellStart"/>
+      <w:r>
+        <w:rPr>
+          <w:sz w:val="24"/>
+          <w:szCs w:val="24"/>
+        </w:rPr>
+        <w:t>wireframe</w:t>
+      </w:r>
+      <w:proofErr w:type="spellEnd"/>
+      <w:r>
+        <w:rPr>
+          <w:sz w:val="24"/>
+          <w:szCs w:val="24"/>
+        </w:rPr>
+        <w:t xml:space="preserve"> gedaan omdat ik 2 keer een tool heb gebruikt waar later bleek dat er hele beperkte keuzes waren. Dus heb uiteindelijk besloten ze thuis via Microsoft Visio te maken. Verder maak ik nog wel eens spelfouten bij woorden waar dat niet zou moeten gebeuren. Hier moet ik in de toekomst dus scherper op letten. </w:t>
       </w:r>
     </w:p>
     <w:p>
@@ -2848,7 +2945,35 @@
         <w:rPr>
           <w:sz w:val="24"/>
         </w:rPr>
-        <w:t xml:space="preserve"> zoals XAMP of WAMP hebben geen sass compiler (die zorgt ervoor dat de voorkant van een  website getoond wordt. Als er sass in</w:t>
+        <w:t xml:space="preserve"> zoals XAMP of WAMP hebben geen </w:t>
+      </w:r>
+      <w:proofErr w:type="spellStart"/>
+      <w:r>
+        <w:rPr>
+          <w:sz w:val="24"/>
+        </w:rPr>
+        <w:t>sass</w:t>
+      </w:r>
+      <w:proofErr w:type="spellEnd"/>
+      <w:r>
+        <w:rPr>
+          <w:sz w:val="24"/>
+        </w:rPr>
+        <w:t xml:space="preserve"> compiler (die zorgt ervoor dat de voorkant van een  website getoond wordt. Als er </w:t>
+      </w:r>
+      <w:proofErr w:type="spellStart"/>
+      <w:r>
+        <w:rPr>
+          <w:sz w:val="24"/>
+        </w:rPr>
+        <w:t>sass</w:t>
+      </w:r>
+      <w:proofErr w:type="spellEnd"/>
+      <w:r>
+        <w:rPr>
+          <w:sz w:val="24"/>
+        </w:rPr>
+        <w:t xml:space="preserve"> in</w:t>
       </w:r>
       <w:r>
         <w:rPr>
@@ -2860,7 +2985,21 @@
         <w:rPr>
           <w:sz w:val="24"/>
         </w:rPr>
-        <w:t xml:space="preserve">plaats van standaard css wordt gebruikt) dus moest ik hiervoor nog Koala downloaden en de betreffende bestanden in het </w:t>
+        <w:t xml:space="preserve">plaats van standaard </w:t>
+      </w:r>
+      <w:proofErr w:type="spellStart"/>
+      <w:r>
+        <w:rPr>
+          <w:sz w:val="24"/>
+        </w:rPr>
+        <w:t>css</w:t>
+      </w:r>
+      <w:proofErr w:type="spellEnd"/>
+      <w:r>
+        <w:rPr>
+          <w:sz w:val="24"/>
+        </w:rPr>
+        <w:t xml:space="preserve"> wordt gebruikt) dus moest ik hiervoor nog Koala downloaden en de betreffende bestanden in het </w:t>
       </w:r>
       <w:r>
         <w:rPr>
@@ -2878,8 +3017,16 @@
         <w:rPr>
           <w:sz w:val="24"/>
         </w:rPr>
-        <w:t xml:space="preserve"> zodat die data omgezet wordt in normale css</w:t>
-      </w:r>
+        <w:t xml:space="preserve"> zodat die data omgezet wordt in normale </w:t>
+      </w:r>
+      <w:proofErr w:type="spellStart"/>
+      <w:r>
+        <w:rPr>
+          <w:sz w:val="24"/>
+        </w:rPr>
+        <w:t>css</w:t>
+      </w:r>
+      <w:proofErr w:type="spellEnd"/>
       <w:r>
         <w:rPr>
           <w:sz w:val="24"/>
@@ -2926,7 +3073,21 @@
         <w:rPr>
           <w:sz w:val="24"/>
         </w:rPr>
-        <w:t>In sass kan je variabelen gebruiken</w:t>
+        <w:t xml:space="preserve">In </w:t>
+      </w:r>
+      <w:proofErr w:type="spellStart"/>
+      <w:r>
+        <w:rPr>
+          <w:sz w:val="24"/>
+        </w:rPr>
+        <w:t>sass</w:t>
+      </w:r>
+      <w:proofErr w:type="spellEnd"/>
+      <w:r>
+        <w:rPr>
+          <w:sz w:val="24"/>
+        </w:rPr>
+        <w:t xml:space="preserve"> kan je variabelen gebruiken</w:t>
       </w:r>
       <w:r>
         <w:rPr>
@@ -3270,7 +3431,21 @@
         <w:rPr>
           <w:sz w:val="24"/>
         </w:rPr>
-        <w:t>Omdat er in de footer van de website een contact gedeelte staat moest ik een nieuw template aanmaken voor de contact pagina, want het ziet er vreemd uit als je twee contactformulieren onder elkaar hebt staan.</w:t>
+        <w:t xml:space="preserve">Omdat er in de </w:t>
+      </w:r>
+      <w:proofErr w:type="spellStart"/>
+      <w:r>
+        <w:rPr>
+          <w:sz w:val="24"/>
+        </w:rPr>
+        <w:t>footer</w:t>
+      </w:r>
+      <w:proofErr w:type="spellEnd"/>
+      <w:r>
+        <w:rPr>
+          <w:sz w:val="24"/>
+        </w:rPr>
+        <w:t xml:space="preserve"> van de website een contact gedeelte staat moest ik een nieuw template aanmaken voor de contact pagina, want het ziet er vreemd uit als je twee contactformulieren onder elkaar hebt staan.</w:t>
       </w:r>
       <w:r>
         <w:rPr>
@@ -3661,8 +3836,17 @@
           <w:sz w:val="24"/>
           <w:szCs w:val="24"/>
         </w:rPr>
-        <w:t xml:space="preserve"> in het crm</w:t>
-      </w:r>
+        <w:t xml:space="preserve"> in het </w:t>
+      </w:r>
+      <w:proofErr w:type="spellStart"/>
+      <w:r>
+        <w:rPr>
+          <w:sz w:val="24"/>
+          <w:szCs w:val="24"/>
+        </w:rPr>
+        <w:t>crm</w:t>
+      </w:r>
+      <w:proofErr w:type="spellEnd"/>
       <w:r>
         <w:rPr>
           <w:sz w:val="24"/>
@@ -3686,7 +3870,31 @@
           <w:szCs w:val="24"/>
           <w:shd w:val="clear" w:color="auto" w:fill="FFFFFF"/>
         </w:rPr>
-        <w:t>Customer Relationship Management)</w:t>
+        <w:t xml:space="preserve">Customer </w:t>
+      </w:r>
+      <w:proofErr w:type="spellStart"/>
+      <w:r>
+        <w:rPr>
+          <w:rFonts w:cs="Arial"/>
+          <w:bCs/>
+          <w:color w:val="222222"/>
+          <w:sz w:val="24"/>
+          <w:szCs w:val="24"/>
+          <w:shd w:val="clear" w:color="auto" w:fill="FFFFFF"/>
+        </w:rPr>
+        <w:t>Relationship</w:t>
+      </w:r>
+      <w:proofErr w:type="spellEnd"/>
+      <w:r>
+        <w:rPr>
+          <w:rFonts w:cs="Arial"/>
+          <w:bCs/>
+          <w:color w:val="222222"/>
+          <w:sz w:val="24"/>
+          <w:szCs w:val="24"/>
+          <w:shd w:val="clear" w:color="auto" w:fill="FFFFFF"/>
+        </w:rPr>
+        <w:t xml:space="preserve"> Management)</w:t>
       </w:r>
       <w:r>
         <w:rPr>
@@ -3809,7 +4017,27 @@
           <w:sz w:val="24"/>
           <w:szCs w:val="24"/>
         </w:rPr>
-        <w:t>Site getest op alle ondersteunde browsers (Chrome, Internet Explorer, Firefox, Safari, Edge)</w:t>
+        <w:t xml:space="preserve">Site getest op alle ondersteunde browsers (Chrome, Internet Explorer, Firefox, Safari, </w:t>
+      </w:r>
+      <w:proofErr w:type="spellStart"/>
+      <w:r>
+        <w:rPr>
+          <w:rFonts w:cs="Tahoma"/>
+          <w:color w:val="000000"/>
+          <w:sz w:val="24"/>
+          <w:szCs w:val="24"/>
+        </w:rPr>
+        <w:t>Edge</w:t>
+      </w:r>
+      <w:proofErr w:type="spellEnd"/>
+      <w:r>
+        <w:rPr>
+          <w:rFonts w:cs="Tahoma"/>
+          <w:color w:val="000000"/>
+          <w:sz w:val="24"/>
+          <w:szCs w:val="24"/>
+        </w:rPr>
+        <w:t>)</w:t>
       </w:r>
     </w:p>
     <w:p>
@@ -3828,7 +4056,23 @@
           <w:sz w:val="24"/>
           <w:szCs w:val="24"/>
         </w:rPr>
-        <w:t>Met het testen van de website op alle browsers ben ik alleen problemen tegengekomen op internet explorer, de navigatiebalk zag er niet zo uit als zou moeten</w:t>
+        <w:t xml:space="preserve">Met het testen van de website op alle browsers ben ik alleen problemen tegengekomen op internet </w:t>
+      </w:r>
+      <w:proofErr w:type="spellStart"/>
+      <w:r>
+        <w:rPr>
+          <w:sz w:val="24"/>
+          <w:szCs w:val="24"/>
+        </w:rPr>
+        <w:t>explorer</w:t>
+      </w:r>
+      <w:proofErr w:type="spellEnd"/>
+      <w:r>
+        <w:rPr>
+          <w:sz w:val="24"/>
+          <w:szCs w:val="24"/>
+        </w:rPr>
+        <w:t>, de navigatiebalk zag er niet zo uit als zou moeten</w:t>
       </w:r>
       <w:r>
         <w:rPr>
@@ -3959,7 +4203,47 @@
           <w:sz w:val="24"/>
           <w:szCs w:val="24"/>
         </w:rPr>
-        <w:t>De contact footer was niet goed uitgelijnd. De footer tekst stond niet gecentreerd. En de zoek optie in de navigatie balk was veel te klein.</w:t>
+        <w:t xml:space="preserve">De contact </w:t>
+      </w:r>
+      <w:proofErr w:type="spellStart"/>
+      <w:r>
+        <w:rPr>
+          <w:rFonts w:cs="Tahoma"/>
+          <w:color w:val="000000"/>
+          <w:sz w:val="24"/>
+          <w:szCs w:val="24"/>
+        </w:rPr>
+        <w:t>footer</w:t>
+      </w:r>
+      <w:proofErr w:type="spellEnd"/>
+      <w:r>
+        <w:rPr>
+          <w:rFonts w:cs="Tahoma"/>
+          <w:color w:val="000000"/>
+          <w:sz w:val="24"/>
+          <w:szCs w:val="24"/>
+        </w:rPr>
+        <w:t xml:space="preserve"> was niet goed uitgelijnd. De </w:t>
+      </w:r>
+      <w:proofErr w:type="spellStart"/>
+      <w:r>
+        <w:rPr>
+          <w:rFonts w:cs="Tahoma"/>
+          <w:color w:val="000000"/>
+          <w:sz w:val="24"/>
+          <w:szCs w:val="24"/>
+        </w:rPr>
+        <w:t>footer</w:t>
+      </w:r>
+      <w:proofErr w:type="spellEnd"/>
+      <w:r>
+        <w:rPr>
+          <w:rFonts w:cs="Tahoma"/>
+          <w:color w:val="000000"/>
+          <w:sz w:val="24"/>
+          <w:szCs w:val="24"/>
+        </w:rPr>
+        <w:t xml:space="preserve"> tekst stond niet gecentreerd. En de zoek optie in de navigatie balk was veel te klein.</w:t>
       </w:r>
       <w:r>
         <w:rPr>
@@ -4046,7 +4330,47 @@
           <w:sz w:val="24"/>
           <w:szCs w:val="24"/>
         </w:rPr>
-        <w:t>In formulier e-mail logo vervangen voor die van klant (core/email/form_notification.tpl)</w:t>
+        <w:t>In formulier e-mail logo vervangen voor die van klant (</w:t>
+      </w:r>
+      <w:proofErr w:type="spellStart"/>
+      <w:r>
+        <w:rPr>
+          <w:rFonts w:cs="Tahoma"/>
+          <w:color w:val="000000"/>
+          <w:sz w:val="24"/>
+          <w:szCs w:val="24"/>
+        </w:rPr>
+        <w:t>core</w:t>
+      </w:r>
+      <w:proofErr w:type="spellEnd"/>
+      <w:r>
+        <w:rPr>
+          <w:rFonts w:cs="Tahoma"/>
+          <w:color w:val="000000"/>
+          <w:sz w:val="24"/>
+          <w:szCs w:val="24"/>
+        </w:rPr>
+        <w:t>/email/</w:t>
+      </w:r>
+      <w:proofErr w:type="spellStart"/>
+      <w:r>
+        <w:rPr>
+          <w:rFonts w:cs="Tahoma"/>
+          <w:color w:val="000000"/>
+          <w:sz w:val="24"/>
+          <w:szCs w:val="24"/>
+        </w:rPr>
+        <w:t>form_notification.tpl</w:t>
+      </w:r>
+      <w:proofErr w:type="spellEnd"/>
+      <w:r>
+        <w:rPr>
+          <w:rFonts w:cs="Tahoma"/>
+          <w:color w:val="000000"/>
+          <w:sz w:val="24"/>
+          <w:szCs w:val="24"/>
+        </w:rPr>
+        <w:t>)</w:t>
       </w:r>
     </w:p>
     <w:p>
@@ -4119,7 +4443,87 @@
           <w:szCs w:val="24"/>
         </w:rPr>
         <w:lastRenderedPageBreak/>
-        <w:t>Stijl in de Ckeditor conform style frontend (let ook op formulieren en evt. responsive gedrag van alle elementen (dus ook afbeeldingen))</w:t>
+        <w:t xml:space="preserve">Stijl in de </w:t>
+      </w:r>
+      <w:proofErr w:type="spellStart"/>
+      <w:r>
+        <w:rPr>
+          <w:rFonts w:cs="Tahoma"/>
+          <w:color w:val="000000"/>
+          <w:sz w:val="24"/>
+          <w:szCs w:val="24"/>
+        </w:rPr>
+        <w:t>Ckeditor</w:t>
+      </w:r>
+      <w:proofErr w:type="spellEnd"/>
+      <w:r>
+        <w:rPr>
+          <w:rFonts w:cs="Tahoma"/>
+          <w:color w:val="000000"/>
+          <w:sz w:val="24"/>
+          <w:szCs w:val="24"/>
+        </w:rPr>
+        <w:t xml:space="preserve"> conform </w:t>
+      </w:r>
+      <w:proofErr w:type="spellStart"/>
+      <w:r>
+        <w:rPr>
+          <w:rFonts w:cs="Tahoma"/>
+          <w:color w:val="000000"/>
+          <w:sz w:val="24"/>
+          <w:szCs w:val="24"/>
+        </w:rPr>
+        <w:t>style</w:t>
+      </w:r>
+      <w:proofErr w:type="spellEnd"/>
+      <w:r>
+        <w:rPr>
+          <w:rFonts w:cs="Tahoma"/>
+          <w:color w:val="000000"/>
+          <w:sz w:val="24"/>
+          <w:szCs w:val="24"/>
+        </w:rPr>
+        <w:t xml:space="preserve"> </w:t>
+      </w:r>
+      <w:proofErr w:type="spellStart"/>
+      <w:r>
+        <w:rPr>
+          <w:rFonts w:cs="Tahoma"/>
+          <w:color w:val="000000"/>
+          <w:sz w:val="24"/>
+          <w:szCs w:val="24"/>
+        </w:rPr>
+        <w:t>frontend</w:t>
+      </w:r>
+      <w:proofErr w:type="spellEnd"/>
+      <w:r>
+        <w:rPr>
+          <w:rFonts w:cs="Tahoma"/>
+          <w:color w:val="000000"/>
+          <w:sz w:val="24"/>
+          <w:szCs w:val="24"/>
+        </w:rPr>
+        <w:t xml:space="preserve"> (let ook op formulieren en evt. </w:t>
+      </w:r>
+      <w:proofErr w:type="spellStart"/>
+      <w:r>
+        <w:rPr>
+          <w:rFonts w:cs="Tahoma"/>
+          <w:color w:val="000000"/>
+          <w:sz w:val="24"/>
+          <w:szCs w:val="24"/>
+        </w:rPr>
+        <w:t>responsive</w:t>
+      </w:r>
+      <w:proofErr w:type="spellEnd"/>
+      <w:r>
+        <w:rPr>
+          <w:rFonts w:cs="Tahoma"/>
+          <w:color w:val="000000"/>
+          <w:sz w:val="24"/>
+          <w:szCs w:val="24"/>
+        </w:rPr>
+        <w:t xml:space="preserve"> gedrag van alle elementen (dus ook afbeeldingen))</w:t>
       </w:r>
     </w:p>
     <w:p>
@@ -4158,7 +4562,27 @@
           <w:sz w:val="24"/>
           <w:szCs w:val="24"/>
         </w:rPr>
-        <w:t xml:space="preserve">in veel bestanden had gezocht, en niks over een ckeditor kon vinden had ik hulp gevraagd aan Erik. </w:t>
+        <w:t xml:space="preserve">in veel bestanden had gezocht, en niks over een </w:t>
+      </w:r>
+      <w:proofErr w:type="spellStart"/>
+      <w:r>
+        <w:rPr>
+          <w:rFonts w:cs="Tahoma"/>
+          <w:color w:val="000000"/>
+          <w:sz w:val="24"/>
+          <w:szCs w:val="24"/>
+        </w:rPr>
+        <w:t>ckeditor</w:t>
+      </w:r>
+      <w:proofErr w:type="spellEnd"/>
+      <w:r>
+        <w:rPr>
+          <w:rFonts w:cs="Tahoma"/>
+          <w:color w:val="000000"/>
+          <w:sz w:val="24"/>
+          <w:szCs w:val="24"/>
+        </w:rPr>
+        <w:t xml:space="preserve"> kon vinden had ik hulp gevraagd aan Erik. </w:t>
       </w:r>
       <w:r>
         <w:rPr>
@@ -4229,6 +4653,7 @@
           <w:szCs w:val="24"/>
         </w:rPr>
       </w:pPr>
+      <w:proofErr w:type="spellStart"/>
       <w:r>
         <w:rPr>
           <w:rFonts w:cs="Tahoma"/>
@@ -4236,7 +4661,37 @@
           <w:sz w:val="24"/>
           <w:szCs w:val="24"/>
         </w:rPr>
-        <w:t>Favicon toegevoegd (géén Favicon van Multimove!)</w:t>
+        <w:t>Favicon</w:t>
+      </w:r>
+      <w:proofErr w:type="spellEnd"/>
+      <w:r>
+        <w:rPr>
+          <w:rFonts w:cs="Tahoma"/>
+          <w:color w:val="000000"/>
+          <w:sz w:val="24"/>
+          <w:szCs w:val="24"/>
+        </w:rPr>
+        <w:t xml:space="preserve"> toegevoegd (géén </w:t>
+      </w:r>
+      <w:proofErr w:type="spellStart"/>
+      <w:r>
+        <w:rPr>
+          <w:rFonts w:cs="Tahoma"/>
+          <w:color w:val="000000"/>
+          <w:sz w:val="24"/>
+          <w:szCs w:val="24"/>
+        </w:rPr>
+        <w:t>Favicon</w:t>
+      </w:r>
+      <w:proofErr w:type="spellEnd"/>
+      <w:r>
+        <w:rPr>
+          <w:rFonts w:cs="Tahoma"/>
+          <w:color w:val="000000"/>
+          <w:sz w:val="24"/>
+          <w:szCs w:val="24"/>
+        </w:rPr>
+        <w:t xml:space="preserve"> van Multimove!)</w:t>
       </w:r>
     </w:p>
     <w:p>
@@ -4275,8 +4730,9 @@
           <w:sz w:val="24"/>
           <w:szCs w:val="24"/>
         </w:rPr>
-        <w:t xml:space="preserve"> een favicon</w:t>
-      </w:r>
+        <w:t xml:space="preserve"> een </w:t>
+      </w:r>
+      <w:proofErr w:type="spellStart"/>
       <w:r>
         <w:rPr>
           <w:rFonts w:cs="Tahoma"/>
@@ -4284,7 +4740,57 @@
           <w:sz w:val="24"/>
           <w:szCs w:val="24"/>
         </w:rPr>
-        <w:t xml:space="preserve"> toegevoegd, maar de afbeelding zelf was niet goed gemaakt in photoshop. Dus na een nieuwe en verbeterde favicon neer te zetten </w:t>
+        <w:t>favicon</w:t>
+      </w:r>
+      <w:proofErr w:type="spellEnd"/>
+      <w:r>
+        <w:rPr>
+          <w:rFonts w:cs="Tahoma"/>
+          <w:color w:val="000000"/>
+          <w:sz w:val="24"/>
+          <w:szCs w:val="24"/>
+        </w:rPr>
+        <w:t xml:space="preserve"> toegevoegd, maar de afbeelding zelf was niet goed gemaakt in </w:t>
+      </w:r>
+      <w:proofErr w:type="spellStart"/>
+      <w:r>
+        <w:rPr>
+          <w:rFonts w:cs="Tahoma"/>
+          <w:color w:val="000000"/>
+          <w:sz w:val="24"/>
+          <w:szCs w:val="24"/>
+        </w:rPr>
+        <w:t>photoshop</w:t>
+      </w:r>
+      <w:proofErr w:type="spellEnd"/>
+      <w:r>
+        <w:rPr>
+          <w:rFonts w:cs="Tahoma"/>
+          <w:color w:val="000000"/>
+          <w:sz w:val="24"/>
+          <w:szCs w:val="24"/>
+        </w:rPr>
+        <w:t xml:space="preserve">. Dus na een nieuwe en verbeterde </w:t>
+      </w:r>
+      <w:proofErr w:type="spellStart"/>
+      <w:r>
+        <w:rPr>
+          <w:rFonts w:cs="Tahoma"/>
+          <w:color w:val="000000"/>
+          <w:sz w:val="24"/>
+          <w:szCs w:val="24"/>
+        </w:rPr>
+        <w:t>favicon</w:t>
+      </w:r>
+      <w:proofErr w:type="spellEnd"/>
+      <w:r>
+        <w:rPr>
+          <w:rFonts w:cs="Tahoma"/>
+          <w:color w:val="000000"/>
+          <w:sz w:val="24"/>
+          <w:szCs w:val="24"/>
+        </w:rPr>
+        <w:t xml:space="preserve"> neer te zetten </w:t>
       </w:r>
       <w:r>
         <w:rPr>
@@ -4364,7 +4870,55 @@
           <w:szCs w:val="24"/>
           <w:u w:val="none"/>
         </w:rPr>
-        <w:t>heb met Kevin samen een email account aangemaakt en daar google analytics aan toegevoegd. Het enige wat nog niet gebeurd is, is de analytics toegevoegd aan de website. Omdat google anders het demoprojecten domein indexeert.</w:t>
+        <w:t xml:space="preserve">heb met Kevin samen een email account aangemaakt en daar google </w:t>
+      </w:r>
+      <w:proofErr w:type="spellStart"/>
+      <w:r>
+        <w:rPr>
+          <w:rStyle w:val="Hyperlink"/>
+          <w:rFonts w:cs="Tahoma"/>
+          <w:color w:val="auto"/>
+          <w:sz w:val="24"/>
+          <w:szCs w:val="24"/>
+          <w:u w:val="none"/>
+        </w:rPr>
+        <w:t>analytics</w:t>
+      </w:r>
+      <w:proofErr w:type="spellEnd"/>
+      <w:r>
+        <w:rPr>
+          <w:rStyle w:val="Hyperlink"/>
+          <w:rFonts w:cs="Tahoma"/>
+          <w:color w:val="auto"/>
+          <w:sz w:val="24"/>
+          <w:szCs w:val="24"/>
+          <w:u w:val="none"/>
+        </w:rPr>
+        <w:t xml:space="preserve"> aan toegevoegd. Het enige wat nog niet gebeurd is, is de </w:t>
+      </w:r>
+      <w:proofErr w:type="spellStart"/>
+      <w:r>
+        <w:rPr>
+          <w:rStyle w:val="Hyperlink"/>
+          <w:rFonts w:cs="Tahoma"/>
+          <w:color w:val="auto"/>
+          <w:sz w:val="24"/>
+          <w:szCs w:val="24"/>
+          <w:u w:val="none"/>
+        </w:rPr>
+        <w:t>analytics</w:t>
+      </w:r>
+      <w:proofErr w:type="spellEnd"/>
+      <w:r>
+        <w:rPr>
+          <w:rStyle w:val="Hyperlink"/>
+          <w:rFonts w:cs="Tahoma"/>
+          <w:color w:val="auto"/>
+          <w:sz w:val="24"/>
+          <w:szCs w:val="24"/>
+          <w:u w:val="none"/>
+        </w:rPr>
+        <w:t xml:space="preserve"> toegevoegd aan de website. Omdat google anders het demoprojecten domein indexeert.</w:t>
       </w:r>
     </w:p>
     <w:p>
@@ -4390,7 +4944,27 @@
           <w:sz w:val="24"/>
           <w:szCs w:val="24"/>
         </w:rPr>
-        <w:t>Analytics dashboard queries toegevoegd.  Zie: </w:t>
+        <w:t xml:space="preserve">Analytics dashboard </w:t>
+      </w:r>
+      <w:proofErr w:type="spellStart"/>
+      <w:r>
+        <w:rPr>
+          <w:rFonts w:cs="Tahoma"/>
+          <w:color w:val="000000"/>
+          <w:sz w:val="24"/>
+          <w:szCs w:val="24"/>
+        </w:rPr>
+        <w:t>queries</w:t>
+      </w:r>
+      <w:proofErr w:type="spellEnd"/>
+      <w:r>
+        <w:rPr>
+          <w:rFonts w:cs="Tahoma"/>
+          <w:color w:val="000000"/>
+          <w:sz w:val="24"/>
+          <w:szCs w:val="24"/>
+        </w:rPr>
+        <w:t xml:space="preserve"> toegevoegd.  Zie: </w:t>
       </w:r>
       <w:hyperlink r:id="rId12" w:history="1">
         <w:r>
@@ -4469,7 +5043,27 @@
           <w:sz w:val="24"/>
           <w:szCs w:val="24"/>
         </w:rPr>
-        <w:t xml:space="preserve">Ik wist in eerste instantie wat dit was dus had ik hulp aan Erik gevraagd, en hij zei dat dit de settings in het </w:t>
+        <w:t xml:space="preserve">Ik wist in eerste instantie wat dit was dus had ik hulp aan Erik gevraagd, en hij zei dat dit de </w:t>
+      </w:r>
+      <w:proofErr w:type="spellStart"/>
+      <w:r>
+        <w:rPr>
+          <w:rFonts w:cs="Tahoma"/>
+          <w:color w:val="000000"/>
+          <w:sz w:val="24"/>
+          <w:szCs w:val="24"/>
+        </w:rPr>
+        <w:t>settings</w:t>
+      </w:r>
+      <w:proofErr w:type="spellEnd"/>
+      <w:r>
+        <w:rPr>
+          <w:rFonts w:cs="Tahoma"/>
+          <w:color w:val="000000"/>
+          <w:sz w:val="24"/>
+          <w:szCs w:val="24"/>
+        </w:rPr>
+        <w:t xml:space="preserve"> in het </w:t>
       </w:r>
       <w:r>
         <w:rPr>
@@ -4631,7 +5225,27 @@
           <w:sz w:val="24"/>
           <w:szCs w:val="24"/>
         </w:rPr>
-        <w:t>Na uitleg over de GIT tool die Multimove gebruikt heb ik onder begeleiding van Erik voor JH Risicobeheer een nieuwe repository aangemaakt, en de laatste versie van de site er in gezet. Dit is zonder problemen verlopen.</w:t>
+        <w:t xml:space="preserve">Na uitleg over de GIT tool die Multimove gebruikt heb ik onder begeleiding van Erik voor JH Risicobeheer een nieuwe </w:t>
+      </w:r>
+      <w:proofErr w:type="spellStart"/>
+      <w:r>
+        <w:rPr>
+          <w:rFonts w:cs="Tahoma"/>
+          <w:color w:val="000000"/>
+          <w:sz w:val="24"/>
+          <w:szCs w:val="24"/>
+        </w:rPr>
+        <w:t>repository</w:t>
+      </w:r>
+      <w:proofErr w:type="spellEnd"/>
+      <w:r>
+        <w:rPr>
+          <w:rFonts w:cs="Tahoma"/>
+          <w:color w:val="000000"/>
+          <w:sz w:val="24"/>
+          <w:szCs w:val="24"/>
+        </w:rPr>
+        <w:t xml:space="preserve"> aangemaakt, en de laatste versie van de site er in gezet. Dit is zonder problemen verlopen.</w:t>
       </w:r>
       <w:r>
         <w:rPr>
@@ -4682,7 +5296,27 @@
           <w:sz w:val="24"/>
           <w:szCs w:val="24"/>
         </w:rPr>
-        <w:t xml:space="preserve">'webworks by </w:t>
+        <w:t xml:space="preserve">'webworks </w:t>
+      </w:r>
+      <w:proofErr w:type="spellStart"/>
+      <w:r>
+        <w:rPr>
+          <w:rFonts w:cs="Tahoma"/>
+          <w:color w:val="000000"/>
+          <w:sz w:val="24"/>
+          <w:szCs w:val="24"/>
+        </w:rPr>
+        <w:t>by</w:t>
+      </w:r>
+      <w:proofErr w:type="spellEnd"/>
+      <w:r>
+        <w:rPr>
+          <w:rFonts w:cs="Tahoma"/>
+          <w:color w:val="000000"/>
+          <w:sz w:val="24"/>
+          <w:szCs w:val="24"/>
+        </w:rPr>
+        <w:t xml:space="preserve"> </w:t>
       </w:r>
       <w:r>
         <w:rPr>
@@ -4721,7 +5355,27 @@
           <w:sz w:val="24"/>
           <w:szCs w:val="24"/>
         </w:rPr>
-        <w:t>Dit was nog niet aanwezig in de footer, dus had ik het snel toegevoegd. En daarna de laatste versie van de website in GIT gezet.</w:t>
+        <w:t xml:space="preserve">Dit was nog niet aanwezig in de </w:t>
+      </w:r>
+      <w:proofErr w:type="spellStart"/>
+      <w:r>
+        <w:rPr>
+          <w:rFonts w:cs="Tahoma"/>
+          <w:color w:val="000000"/>
+          <w:sz w:val="24"/>
+          <w:szCs w:val="24"/>
+        </w:rPr>
+        <w:t>footer</w:t>
+      </w:r>
+      <w:proofErr w:type="spellEnd"/>
+      <w:r>
+        <w:rPr>
+          <w:rFonts w:cs="Tahoma"/>
+          <w:color w:val="000000"/>
+          <w:sz w:val="24"/>
+          <w:szCs w:val="24"/>
+        </w:rPr>
+        <w:t>, dus had ik het snel toegevoegd. En daarna de laatste versie van de website in GIT gezet.</w:t>
       </w:r>
     </w:p>
     <w:p>
@@ -4846,7 +5500,23 @@
           <w:sz w:val="24"/>
           <w:szCs w:val="40"/>
         </w:rPr>
-        <w:t>wat google analytics is</w:t>
+        <w:t xml:space="preserve">wat google </w:t>
+      </w:r>
+      <w:proofErr w:type="spellStart"/>
+      <w:r>
+        <w:rPr>
+          <w:sz w:val="24"/>
+          <w:szCs w:val="40"/>
+        </w:rPr>
+        <w:t>analytics</w:t>
+      </w:r>
+      <w:proofErr w:type="spellEnd"/>
+      <w:r>
+        <w:rPr>
+          <w:sz w:val="24"/>
+          <w:szCs w:val="40"/>
+        </w:rPr>
+        <w:t xml:space="preserve"> is</w:t>
       </w:r>
       <w:r>
         <w:rPr>
@@ -5248,12 +5918,21 @@
           <w:szCs w:val="24"/>
         </w:rPr>
       </w:pPr>
-      <w:r>
-        <w:rPr>
-          <w:sz w:val="24"/>
-          <w:szCs w:val="24"/>
-        </w:rPr>
-        <w:t xml:space="preserve">Infracom heeft op het moment zes servers waar actueel websites op gezet worden. Als </w:t>
+      <w:proofErr w:type="spellStart"/>
+      <w:r>
+        <w:rPr>
+          <w:sz w:val="24"/>
+          <w:szCs w:val="24"/>
+        </w:rPr>
+        <w:t>Infracom</w:t>
+      </w:r>
+      <w:proofErr w:type="spellEnd"/>
+      <w:r>
+        <w:rPr>
+          <w:sz w:val="24"/>
+          <w:szCs w:val="24"/>
+        </w:rPr>
+        <w:t xml:space="preserve"> heeft op het moment zes servers waar actueel websites op gezet worden. Als </w:t>
       </w:r>
     </w:p>
     <w:p>
@@ -5378,12 +6057,37 @@
           <w:szCs w:val="24"/>
         </w:rPr>
       </w:pPr>
-      <w:r>
-        <w:rPr>
-          <w:sz w:val="24"/>
-          <w:szCs w:val="24"/>
-        </w:rPr>
-        <w:t xml:space="preserve">subscription voor de site aangemaakt worden. Dan wort onder die subscription een alias aangemaakt genaamd (de websitenaam).demoprojecten.nl  </w:t>
+      <w:proofErr w:type="spellStart"/>
+      <w:r>
+        <w:rPr>
+          <w:sz w:val="24"/>
+          <w:szCs w:val="24"/>
+        </w:rPr>
+        <w:t>subscription</w:t>
+      </w:r>
+      <w:proofErr w:type="spellEnd"/>
+      <w:r>
+        <w:rPr>
+          <w:sz w:val="24"/>
+          <w:szCs w:val="24"/>
+        </w:rPr>
+        <w:t xml:space="preserve"> voor de site aangemaakt worden. Dan wort onder die </w:t>
+      </w:r>
+      <w:proofErr w:type="spellStart"/>
+      <w:r>
+        <w:rPr>
+          <w:sz w:val="24"/>
+          <w:szCs w:val="24"/>
+        </w:rPr>
+        <w:t>subscription</w:t>
+      </w:r>
+      <w:proofErr w:type="spellEnd"/>
+      <w:r>
+        <w:rPr>
+          <w:sz w:val="24"/>
+          <w:szCs w:val="24"/>
+        </w:rPr>
+        <w:t xml:space="preserve"> een alias aangemaakt genaamd (de websitenaam).demoprojecten.nl  </w:t>
       </w:r>
     </w:p>
     <w:p>
@@ -5617,7 +6321,23 @@
           <w:sz w:val="24"/>
           <w:szCs w:val="24"/>
         </w:rPr>
-        <w:t xml:space="preserve">De website wordt als hij klaar is op een van de servers gezet die het moederbedrijf Infracom onderhoud. </w:t>
+        <w:t xml:space="preserve">De website wordt als hij klaar is op een van de servers gezet die het moederbedrijf </w:t>
+      </w:r>
+      <w:proofErr w:type="spellStart"/>
+      <w:r>
+        <w:rPr>
+          <w:sz w:val="24"/>
+          <w:szCs w:val="24"/>
+        </w:rPr>
+        <w:t>Infracom</w:t>
+      </w:r>
+      <w:proofErr w:type="spellEnd"/>
+      <w:r>
+        <w:rPr>
+          <w:sz w:val="24"/>
+          <w:szCs w:val="24"/>
+        </w:rPr>
+        <w:t xml:space="preserve"> onderhoud. </w:t>
       </w:r>
     </w:p>
     <w:p>
@@ -6000,7 +6720,59 @@
         <w:rPr>
           <w:sz w:val="24"/>
         </w:rPr>
-        <w:t xml:space="preserve"> had gewerkt zonder dat door te hebben. Omdat het samenvoegen van deze branches niet goed wou lukken, heb ik in de branch waar het meeste werk in gedaan was de toepassingen van de andere branch nagemaakt.  Nu we een </w:t>
+        <w:t xml:space="preserve"> had gewerkt zonder dat door te hebben. Omdat het samenvoegen van dez</w:t>
+      </w:r>
+      <w:r>
+        <w:rPr>
+          <w:sz w:val="24"/>
+        </w:rPr>
+        <w:t>e branches niet goed wou lukken. H</w:t>
+      </w:r>
+      <w:r>
+        <w:rPr>
+          <w:sz w:val="24"/>
+        </w:rPr>
+        <w:t xml:space="preserve">eb ik in de </w:t>
+      </w:r>
+      <w:proofErr w:type="spellStart"/>
+      <w:r>
+        <w:rPr>
+          <w:sz w:val="24"/>
+        </w:rPr>
+        <w:t>branch</w:t>
+      </w:r>
+      <w:proofErr w:type="spellEnd"/>
+      <w:r>
+        <w:rPr>
+          <w:sz w:val="24"/>
+        </w:rPr>
+        <w:t xml:space="preserve"> waar het meeste werk in gedaan was</w:t>
+      </w:r>
+      <w:r>
+        <w:rPr>
+          <w:sz w:val="24"/>
+        </w:rPr>
+        <w:t>,</w:t>
+      </w:r>
+      <w:r>
+        <w:rPr>
+          <w:sz w:val="24"/>
+        </w:rPr>
+        <w:t xml:space="preserve"> de toepassingen van de andere </w:t>
+      </w:r>
+      <w:proofErr w:type="spellStart"/>
+      <w:r>
+        <w:rPr>
+          <w:sz w:val="24"/>
+        </w:rPr>
+        <w:t>branch</w:t>
+      </w:r>
+      <w:proofErr w:type="spellEnd"/>
+      <w:r>
+        <w:rPr>
+          <w:sz w:val="24"/>
+        </w:rPr>
+        <w:t xml:space="preserve"> nagemaakt.  Nu we een </w:t>
       </w:r>
       <w:r>
         <w:rPr>
@@ -6060,19 +6832,109 @@
         <w:rPr>
           <w:sz w:val="24"/>
         </w:rPr>
-        <w:t xml:space="preserve"> van http://(ip van de webserver)/jhrisicobeheer-nl/ naar https://jhrisicobehe</w:t>
-      </w:r>
-      <w:r>
-        <w:rPr>
-          <w:sz w:val="24"/>
-        </w:rPr>
-        <w:t>er.demoprojecten.nl/ , als dit n</w:t>
-      </w:r>
-      <w:r>
-        <w:rPr>
-          <w:sz w:val="24"/>
-        </w:rPr>
-        <w:t>iet zou gebeuren zou je niet binnen de website kunnen navigeren. Toen we alle links vervangen hadden moest er een subscription voor jhrisicobeheer.nl gemaakt worden op een van de plesk servers die Infracom host. Om het makkelijk te maken met het overzetten van demo naar live hebben we niet een aparte subscription aangemaakt voor jhrisicobeheer.demoprojecten.nl maar onder de subscription van jhrisicobeheer.nl een alias</w:t>
+        <w:t xml:space="preserve"> van http://(ip van de webserver)/</w:t>
+      </w:r>
+      <w:proofErr w:type="spellStart"/>
+      <w:r>
+        <w:rPr>
+          <w:sz w:val="24"/>
+        </w:rPr>
+        <w:t>jhrisicobeheer</w:t>
+      </w:r>
+      <w:proofErr w:type="spellEnd"/>
+      <w:r>
+        <w:rPr>
+          <w:sz w:val="24"/>
+        </w:rPr>
+        <w:t>-nl/ naar https://jhrisicobehe</w:t>
+      </w:r>
+      <w:r>
+        <w:rPr>
+          <w:sz w:val="24"/>
+        </w:rPr>
+        <w:t>er.demoprojecten.nl/</w:t>
+      </w:r>
+      <w:r>
+        <w:rPr>
+          <w:sz w:val="24"/>
+        </w:rPr>
+        <w:t>, als dit n</w:t>
+      </w:r>
+      <w:r>
+        <w:rPr>
+          <w:sz w:val="24"/>
+        </w:rPr>
+        <w:t xml:space="preserve">iet zou gebeuren zou je niet binnen de website kunnen navigeren. Toen we alle links vervangen hadden moest er een </w:t>
+      </w:r>
+      <w:proofErr w:type="spellStart"/>
+      <w:r>
+        <w:rPr>
+          <w:sz w:val="24"/>
+        </w:rPr>
+        <w:t>subscription</w:t>
+      </w:r>
+      <w:proofErr w:type="spellEnd"/>
+      <w:r>
+        <w:rPr>
+          <w:sz w:val="24"/>
+        </w:rPr>
+        <w:t xml:space="preserve"> voor jhrisicobeheer.nl gemaakt worden op een van de </w:t>
+      </w:r>
+      <w:proofErr w:type="spellStart"/>
+      <w:r>
+        <w:rPr>
+          <w:sz w:val="24"/>
+        </w:rPr>
+        <w:t>plesk</w:t>
+      </w:r>
+      <w:proofErr w:type="spellEnd"/>
+      <w:r>
+        <w:rPr>
+          <w:sz w:val="24"/>
+        </w:rPr>
+        <w:t xml:space="preserve"> servers die </w:t>
+      </w:r>
+      <w:proofErr w:type="spellStart"/>
+      <w:r>
+        <w:rPr>
+          <w:sz w:val="24"/>
+        </w:rPr>
+        <w:t>Infracom</w:t>
+      </w:r>
+      <w:proofErr w:type="spellEnd"/>
+      <w:r>
+        <w:rPr>
+          <w:sz w:val="24"/>
+        </w:rPr>
+        <w:t xml:space="preserve"> host. Om het makkelijk te maken met het overzetten van demo naar live hebben we niet een aparte </w:t>
+      </w:r>
+      <w:proofErr w:type="spellStart"/>
+      <w:r>
+        <w:rPr>
+          <w:sz w:val="24"/>
+        </w:rPr>
+        <w:t>subscription</w:t>
+      </w:r>
+      <w:proofErr w:type="spellEnd"/>
+      <w:r>
+        <w:rPr>
+          <w:sz w:val="24"/>
+        </w:rPr>
+        <w:t xml:space="preserve"> aangemaakt voor jhrisicobeheer.demoprojecten.nl maar onder de </w:t>
+      </w:r>
+      <w:proofErr w:type="spellStart"/>
+      <w:r>
+        <w:rPr>
+          <w:sz w:val="24"/>
+        </w:rPr>
+        <w:t>subscription</w:t>
+      </w:r>
+      <w:proofErr w:type="spellEnd"/>
+      <w:r>
+        <w:rPr>
+          <w:sz w:val="24"/>
+        </w:rPr>
+        <w:t xml:space="preserve"> van jhrisicobeheer.nl een alias</w:t>
       </w:r>
       <w:r>
         <w:rPr>
@@ -6102,7 +6964,35 @@
         <w:rPr>
           <w:sz w:val="24"/>
         </w:rPr>
-        <w:t xml:space="preserve"> te veranderen en de dns records te veranderen. Nadat de subscription met het alias aangemaakt was hebben we de files van de website op de plex server gezet, de </w:t>
+        <w:t xml:space="preserve"> te veranderen en de dns records te veranderen. Nadat de </w:t>
+      </w:r>
+      <w:proofErr w:type="spellStart"/>
+      <w:r>
+        <w:rPr>
+          <w:sz w:val="24"/>
+        </w:rPr>
+        <w:t>subscription</w:t>
+      </w:r>
+      <w:proofErr w:type="spellEnd"/>
+      <w:r>
+        <w:rPr>
+          <w:sz w:val="24"/>
+        </w:rPr>
+        <w:t xml:space="preserve"> met het alias aangemaakt was hebben we de files van de website op de </w:t>
+      </w:r>
+      <w:proofErr w:type="spellStart"/>
+      <w:r>
+        <w:rPr>
+          <w:sz w:val="24"/>
+        </w:rPr>
+        <w:t>plex</w:t>
+      </w:r>
+      <w:proofErr w:type="spellEnd"/>
+      <w:r>
+        <w:rPr>
+          <w:sz w:val="24"/>
+        </w:rPr>
+        <w:t xml:space="preserve"> server gezet, de </w:t>
       </w:r>
       <w:r>
         <w:rPr>
@@ -6110,11 +7000,19 @@
         </w:rPr>
         <w:t>.</w:t>
       </w:r>
-      <w:r>
-        <w:rPr>
-          <w:sz w:val="24"/>
-        </w:rPr>
-        <w:t xml:space="preserve">htacces goed aangepast en een </w:t>
+      <w:proofErr w:type="spellStart"/>
+      <w:r>
+        <w:rPr>
+          <w:sz w:val="24"/>
+        </w:rPr>
+        <w:t>htacces</w:t>
+      </w:r>
+      <w:proofErr w:type="spellEnd"/>
+      <w:r>
+        <w:rPr>
+          <w:sz w:val="24"/>
+        </w:rPr>
+        <w:t xml:space="preserve"> goed aangepast en een </w:t>
       </w:r>
       <w:r>
         <w:rPr>
@@ -6219,7 +7117,23 @@
           <w:sz w:val="24"/>
           <w:szCs w:val="40"/>
         </w:rPr>
-        <w:t>Hieronder een afbeelding van jhrisicobeheer.nl op de plex server.</w:t>
+        <w:t xml:space="preserve">Hieronder een afbeelding van jhrisicobeheer.nl op de </w:t>
+      </w:r>
+      <w:proofErr w:type="spellStart"/>
+      <w:r>
+        <w:rPr>
+          <w:sz w:val="24"/>
+          <w:szCs w:val="40"/>
+        </w:rPr>
+        <w:t>plex</w:t>
+      </w:r>
+      <w:proofErr w:type="spellEnd"/>
+      <w:r>
+        <w:rPr>
+          <w:sz w:val="24"/>
+          <w:szCs w:val="40"/>
+        </w:rPr>
+        <w:t xml:space="preserve"> server.</w:t>
       </w:r>
     </w:p>
     <w:p>
@@ -6291,10 +7205,24 @@
           <w:sz w:val="24"/>
           <w:szCs w:val="40"/>
         </w:rPr>
-        <w:t>ipv6 records zijn geblurred omdat dat bedrijfsgegevens zijn die niet door iedereen bekeken mogen worden</w:t>
-      </w:r>
-      <w:bookmarkStart w:id="3" w:name="_GoBack"/>
-      <w:bookmarkEnd w:id="3"/>
+        <w:t xml:space="preserve">ipv6 records zijn </w:t>
+      </w:r>
+      <w:proofErr w:type="spellStart"/>
+      <w:r>
+        <w:rPr>
+          <w:sz w:val="24"/>
+          <w:szCs w:val="40"/>
+        </w:rPr>
+        <w:t>geblurred</w:t>
+      </w:r>
+      <w:proofErr w:type="spellEnd"/>
+      <w:r>
+        <w:rPr>
+          <w:sz w:val="24"/>
+          <w:szCs w:val="40"/>
+        </w:rPr>
+        <w:t xml:space="preserve"> omdat dat bedrijfsgegevens zijn die niet door iedereen bekeken mogen worden</w:t>
+      </w:r>
       <w:r>
         <w:rPr>
           <w:sz w:val="24"/>
@@ -6403,14 +7331,62 @@
           <w:sz w:val="24"/>
           <w:szCs w:val="40"/>
         </w:rPr>
-        <w:t xml:space="preserve"> van plesk servers om moet gaan, dit is handig als ik in de toekomst een website moet beheren op een plesk server.</w:t>
-      </w:r>
-      <w:r>
-        <w:rPr>
-          <w:sz w:val="24"/>
-          <w:szCs w:val="40"/>
-        </w:rPr>
-        <w:t xml:space="preserve"> Verder heb ik ook geleerd wat een host subsctiption is </w:t>
+        <w:t xml:space="preserve"> van </w:t>
+      </w:r>
+      <w:proofErr w:type="spellStart"/>
+      <w:r>
+        <w:rPr>
+          <w:sz w:val="24"/>
+          <w:szCs w:val="40"/>
+        </w:rPr>
+        <w:t>plesk</w:t>
+      </w:r>
+      <w:proofErr w:type="spellEnd"/>
+      <w:r>
+        <w:rPr>
+          <w:sz w:val="24"/>
+          <w:szCs w:val="40"/>
+        </w:rPr>
+        <w:t xml:space="preserve"> servers om moet gaan, dit is handig als ik in de toekomst een website moet beheren op een </w:t>
+      </w:r>
+      <w:proofErr w:type="spellStart"/>
+      <w:r>
+        <w:rPr>
+          <w:sz w:val="24"/>
+          <w:szCs w:val="40"/>
+        </w:rPr>
+        <w:t>plesk</w:t>
+      </w:r>
+      <w:proofErr w:type="spellEnd"/>
+      <w:r>
+        <w:rPr>
+          <w:sz w:val="24"/>
+          <w:szCs w:val="40"/>
+        </w:rPr>
+        <w:t xml:space="preserve"> server.</w:t>
+      </w:r>
+      <w:r>
+        <w:rPr>
+          <w:sz w:val="24"/>
+          <w:szCs w:val="40"/>
+        </w:rPr>
+        <w:t xml:space="preserve"> Verder heb ik ook geleerd wat een host </w:t>
+      </w:r>
+      <w:proofErr w:type="spellStart"/>
+      <w:r>
+        <w:rPr>
+          <w:sz w:val="24"/>
+          <w:szCs w:val="40"/>
+        </w:rPr>
+        <w:t>subsctiption</w:t>
+      </w:r>
+      <w:proofErr w:type="spellEnd"/>
+      <w:r>
+        <w:rPr>
+          <w:sz w:val="24"/>
+          <w:szCs w:val="40"/>
+        </w:rPr>
+        <w:t xml:space="preserve"> is </w:t>
       </w:r>
       <w:r>
         <w:rPr>
@@ -6744,7 +7720,21 @@
         <w:rPr>
           <w:sz w:val="24"/>
         </w:rPr>
-        <w:t>De implementatie zelf verliep goed, alleen had Sjihdazi een paar fouten gemaakt in Git, waardoor er twee branches langs elkaar liepen. Het heeft dus wat extra tijd gekost om deze branches te mergen, maar het klaarzetten van de website zelf verliep vlekkeloos.</w:t>
+        <w:t xml:space="preserve">De implementatie zelf verliep goed, alleen had Sjihdazi een paar fouten gemaakt in Git, waardoor er twee branches langs elkaar liepen. Het heeft dus wat extra tijd gekost om deze branches te </w:t>
+      </w:r>
+      <w:proofErr w:type="spellStart"/>
+      <w:r>
+        <w:rPr>
+          <w:sz w:val="24"/>
+        </w:rPr>
+        <w:t>mergen</w:t>
+      </w:r>
+      <w:proofErr w:type="spellEnd"/>
+      <w:r>
+        <w:rPr>
+          <w:sz w:val="24"/>
+        </w:rPr>
+        <w:t>, maar het klaarzetten van de website zelf verliep vlekkeloos.</w:t>
       </w:r>
     </w:p>
     <w:p>
@@ -6781,7 +7771,21 @@
         <w:rPr>
           <w:sz w:val="24"/>
         </w:rPr>
-        <w:t xml:space="preserve">Zoals hierboven beschreven was tijdens het ontwikkelen van de site een branche in Git aangemaakt en deze is vervolgens vergeten. Wanneer we de site ‘live’ gingen zetten was het nodig om deze branches tot één te mergen om alle aanpassingen wel mee te nemen. Daarnaast had Sjihdazi gebruik gemaakt van hoofdletters in bestandsnamen (van afbeeldingen), hierdoor werden er sommige bestanden niet gevonden op de liveomgeving (Linux-Windows verschil), dit was gelukkig gemakkelijk te fixen. </w:t>
+        <w:t xml:space="preserve">Zoals hierboven beschreven was tijdens het ontwikkelen van de site een branche in Git aangemaakt en deze is vervolgens vergeten. Wanneer we de site ‘live’ gingen zetten was het nodig om deze branches tot één te </w:t>
+      </w:r>
+      <w:proofErr w:type="spellStart"/>
+      <w:r>
+        <w:rPr>
+          <w:sz w:val="24"/>
+        </w:rPr>
+        <w:t>mergen</w:t>
+      </w:r>
+      <w:proofErr w:type="spellEnd"/>
+      <w:r>
+        <w:rPr>
+          <w:sz w:val="24"/>
+        </w:rPr>
+        <w:t xml:space="preserve"> om alle aanpassingen wel mee te nemen. Daarnaast had Sjihdazi gebruik gemaakt van hoofdletters in bestandsnamen (van afbeeldingen), hierdoor werden er sommige bestanden niet gevonden op de liveomgeving (Linux-Windows verschil), dit was gelukkig gemakkelijk te fixen. </w:t>
       </w:r>
     </w:p>
     <w:p>
@@ -7412,7 +8416,23 @@
           <w:sz w:val="24"/>
           <w:szCs w:val="24"/>
         </w:rPr>
-        <w:t>Van de aangeleverde pdf bestanden flippingbooks maken, en d</w:t>
+        <w:t xml:space="preserve">Van de aangeleverde pdf bestanden </w:t>
+      </w:r>
+      <w:proofErr w:type="spellStart"/>
+      <w:r>
+        <w:rPr>
+          <w:sz w:val="24"/>
+          <w:szCs w:val="24"/>
+        </w:rPr>
+        <w:t>flippingbooks</w:t>
+      </w:r>
+      <w:proofErr w:type="spellEnd"/>
+      <w:r>
+        <w:rPr>
+          <w:sz w:val="24"/>
+          <w:szCs w:val="24"/>
+        </w:rPr>
+        <w:t xml:space="preserve"> maken, en d</w:t>
       </w:r>
       <w:r>
         <w:rPr>
@@ -7479,14 +8499,62 @@
           <w:sz w:val="24"/>
           <w:szCs w:val="40"/>
         </w:rPr>
-        <w:t>van de aangeleverde pdf bestanden flippingbooks te maken op de manier die mij eerder uitgelegd was door Hyejung. Nadat ik ze allemaal om had gezet in flippingbooks heb ik ze nog na laten kijken</w:t>
-      </w:r>
-      <w:r>
-        <w:rPr>
-          <w:sz w:val="24"/>
-          <w:szCs w:val="40"/>
-        </w:rPr>
-        <w:t xml:space="preserve">, en er bleken een paar dingen niet goed te zijn. Ik had bij allemaal nog een achtergrond gelaten terwijl je transparant bij die optie in moest vullen. Dus na dat te veranderen waren de flippingbooks goed. </w:t>
+        <w:t xml:space="preserve">van de aangeleverde pdf bestanden </w:t>
+      </w:r>
+      <w:proofErr w:type="spellStart"/>
+      <w:r>
+        <w:rPr>
+          <w:sz w:val="24"/>
+          <w:szCs w:val="40"/>
+        </w:rPr>
+        <w:t>flippingbooks</w:t>
+      </w:r>
+      <w:proofErr w:type="spellEnd"/>
+      <w:r>
+        <w:rPr>
+          <w:sz w:val="24"/>
+          <w:szCs w:val="40"/>
+        </w:rPr>
+        <w:t xml:space="preserve"> te maken op de manier die mij eerder uitgelegd was door Hyejung. Nadat ik ze allemaal om had gezet in </w:t>
+      </w:r>
+      <w:proofErr w:type="spellStart"/>
+      <w:r>
+        <w:rPr>
+          <w:sz w:val="24"/>
+          <w:szCs w:val="40"/>
+        </w:rPr>
+        <w:t>flippingbooks</w:t>
+      </w:r>
+      <w:proofErr w:type="spellEnd"/>
+      <w:r>
+        <w:rPr>
+          <w:sz w:val="24"/>
+          <w:szCs w:val="40"/>
+        </w:rPr>
+        <w:t xml:space="preserve"> heb ik ze nog na laten kijken</w:t>
+      </w:r>
+      <w:r>
+        <w:rPr>
+          <w:sz w:val="24"/>
+          <w:szCs w:val="40"/>
+        </w:rPr>
+        <w:t xml:space="preserve">, en er bleken een paar dingen niet goed te zijn. Ik had bij allemaal nog een achtergrond gelaten terwijl je transparant bij die optie in moest vullen. Dus na dat te veranderen waren de </w:t>
+      </w:r>
+      <w:proofErr w:type="spellStart"/>
+      <w:r>
+        <w:rPr>
+          <w:sz w:val="24"/>
+          <w:szCs w:val="40"/>
+        </w:rPr>
+        <w:t>flippingbooks</w:t>
+      </w:r>
+      <w:proofErr w:type="spellEnd"/>
+      <w:r>
+        <w:rPr>
+          <w:sz w:val="24"/>
+          <w:szCs w:val="40"/>
+        </w:rPr>
+        <w:t xml:space="preserve"> goed. </w:t>
       </w:r>
       <w:r>
         <w:rPr>
@@ -7500,7 +8568,39 @@
           <w:sz w:val="24"/>
           <w:szCs w:val="40"/>
         </w:rPr>
-        <w:t xml:space="preserve"> een flippingbook opgeslagen is (dit kan lokaal of op de cloud) is er een optie om een stuk html code te kopiëren voor op een website. </w:t>
+        <w:t xml:space="preserve"> een </w:t>
+      </w:r>
+      <w:proofErr w:type="spellStart"/>
+      <w:r>
+        <w:rPr>
+          <w:sz w:val="24"/>
+          <w:szCs w:val="40"/>
+        </w:rPr>
+        <w:t>flippingbook</w:t>
+      </w:r>
+      <w:proofErr w:type="spellEnd"/>
+      <w:r>
+        <w:rPr>
+          <w:sz w:val="24"/>
+          <w:szCs w:val="40"/>
+        </w:rPr>
+        <w:t xml:space="preserve"> opgeslagen is (dit kan lokaal of op de </w:t>
+      </w:r>
+      <w:proofErr w:type="spellStart"/>
+      <w:r>
+        <w:rPr>
+          <w:sz w:val="24"/>
+          <w:szCs w:val="40"/>
+        </w:rPr>
+        <w:t>cloud</w:t>
+      </w:r>
+      <w:proofErr w:type="spellEnd"/>
+      <w:r>
+        <w:rPr>
+          <w:sz w:val="24"/>
+          <w:szCs w:val="40"/>
+        </w:rPr>
+        <w:t xml:space="preserve">) is er een optie om een stuk html code te kopiëren voor op een website. </w:t>
       </w:r>
       <w:r>
         <w:rPr>
@@ -7563,8 +8663,17 @@
           <w:sz w:val="24"/>
           <w:szCs w:val="40"/>
         </w:rPr>
-        <w:t>tuk code in van het flippingbook</w:t>
-      </w:r>
+        <w:t xml:space="preserve">tuk code in van het </w:t>
+      </w:r>
+      <w:proofErr w:type="spellStart"/>
+      <w:r>
+        <w:rPr>
+          <w:sz w:val="24"/>
+          <w:szCs w:val="40"/>
+        </w:rPr>
+        <w:t>flippingbook</w:t>
+      </w:r>
+      <w:proofErr w:type="spellEnd"/>
       <w:r>
         <w:rPr>
           <w:sz w:val="24"/>
@@ -7633,7 +8742,23 @@
           <w:sz w:val="24"/>
           <w:szCs w:val="40"/>
         </w:rPr>
-        <w:t xml:space="preserve"> de flippingbook zelf op de pagina</w:t>
+        <w:t xml:space="preserve"> de </w:t>
+      </w:r>
+      <w:proofErr w:type="spellStart"/>
+      <w:r>
+        <w:rPr>
+          <w:sz w:val="24"/>
+          <w:szCs w:val="40"/>
+        </w:rPr>
+        <w:t>flippingbook</w:t>
+      </w:r>
+      <w:proofErr w:type="spellEnd"/>
+      <w:r>
+        <w:rPr>
+          <w:sz w:val="24"/>
+          <w:szCs w:val="40"/>
+        </w:rPr>
+        <w:t xml:space="preserve"> zelf op de pagina</w:t>
       </w:r>
       <w:r>
         <w:rPr>
@@ -7748,7 +8873,23 @@
           <w:sz w:val="24"/>
           <w:szCs w:val="40"/>
         </w:rPr>
-        <w:t>de eerste twee keer niet goed ingevuld (ik had de flippingbooks van sommige talen bij de verkeerde links gezet). Na dit opgelost te hebben had Hyejung het goedgekeurd</w:t>
+        <w:t xml:space="preserve">de eerste twee keer niet goed ingevuld (ik had de </w:t>
+      </w:r>
+      <w:proofErr w:type="spellStart"/>
+      <w:r>
+        <w:rPr>
+          <w:sz w:val="24"/>
+          <w:szCs w:val="40"/>
+        </w:rPr>
+        <w:t>flippingbooks</w:t>
+      </w:r>
+      <w:proofErr w:type="spellEnd"/>
+      <w:r>
+        <w:rPr>
+          <w:sz w:val="24"/>
+          <w:szCs w:val="40"/>
+        </w:rPr>
+        <w:t xml:space="preserve"> van sommige talen bij de verkeerde links gezet). Na dit opgelost te hebben had Hyejung het goedgekeurd</w:t>
       </w:r>
       <w:r>
         <w:rPr>
@@ -7811,7 +8952,23 @@
           <w:sz w:val="24"/>
           <w:szCs w:val="40"/>
         </w:rPr>
-        <w:t>Het bleek dat de voorbeelden van de flippingbooks ook links waren</w:t>
+        <w:t xml:space="preserve">Het bleek dat de voorbeelden van de </w:t>
+      </w:r>
+      <w:proofErr w:type="spellStart"/>
+      <w:r>
+        <w:rPr>
+          <w:sz w:val="24"/>
+          <w:szCs w:val="40"/>
+        </w:rPr>
+        <w:t>flippingbooks</w:t>
+      </w:r>
+      <w:proofErr w:type="spellEnd"/>
+      <w:r>
+        <w:rPr>
+          <w:sz w:val="24"/>
+          <w:szCs w:val="40"/>
+        </w:rPr>
+        <w:t xml:space="preserve"> ook links waren</w:t>
       </w:r>
       <w:r>
         <w:rPr>
@@ -7825,8 +8982,17 @@
           <w:sz w:val="24"/>
           <w:szCs w:val="40"/>
         </w:rPr>
-        <w:t xml:space="preserve"> van de link, en een flippingbook</w:t>
-      </w:r>
+        <w:t xml:space="preserve"> van de link, en een </w:t>
+      </w:r>
+      <w:proofErr w:type="spellStart"/>
+      <w:r>
+        <w:rPr>
+          <w:sz w:val="24"/>
+          <w:szCs w:val="40"/>
+        </w:rPr>
+        <w:t>flippingbook</w:t>
+      </w:r>
+      <w:proofErr w:type="spellEnd"/>
       <w:r>
         <w:rPr>
           <w:sz w:val="24"/>
@@ -7991,7 +9157,23 @@
           <w:sz w:val="24"/>
           <w:szCs w:val="40"/>
         </w:rPr>
-        <w:t>Ik had alle talen van de voorbeelden naar de Engelse flippingbooks doorgelinkt, alles na laten kijken en de goedkeuring gekregen om alles live te zetten.</w:t>
+        <w:t xml:space="preserve">Ik had alle talen van de voorbeelden naar de Engelse </w:t>
+      </w:r>
+      <w:proofErr w:type="spellStart"/>
+      <w:r>
+        <w:rPr>
+          <w:sz w:val="24"/>
+          <w:szCs w:val="40"/>
+        </w:rPr>
+        <w:t>flippingbooks</w:t>
+      </w:r>
+      <w:proofErr w:type="spellEnd"/>
+      <w:r>
+        <w:rPr>
+          <w:sz w:val="24"/>
+          <w:szCs w:val="40"/>
+        </w:rPr>
+        <w:t xml:space="preserve"> doorgelinkt, alles na laten kijken en de goedkeuring gekregen om alles live te zetten.</w:t>
       </w:r>
     </w:p>
     <w:p>
@@ -8038,7 +9220,7 @@
           <w:szCs w:val="40"/>
         </w:rPr>
       </w:pPr>
-      <w:bookmarkStart w:id="4" w:name="_Toc506279088"/>
+      <w:bookmarkStart w:id="3" w:name="_Toc506279088"/>
       <w:r>
         <w:rPr>
           <w:b/>
@@ -8060,7 +9242,23 @@
           <w:sz w:val="24"/>
           <w:szCs w:val="24"/>
         </w:rPr>
-        <w:t>Hieronder een link naar een van de flippingbooks die ik gemaakt heb.</w:t>
+        <w:t xml:space="preserve">Hieronder een link naar een van de </w:t>
+      </w:r>
+      <w:proofErr w:type="spellStart"/>
+      <w:r>
+        <w:rPr>
+          <w:sz w:val="24"/>
+          <w:szCs w:val="24"/>
+        </w:rPr>
+        <w:t>flippingbooks</w:t>
+      </w:r>
+      <w:proofErr w:type="spellEnd"/>
+      <w:r>
+        <w:rPr>
+          <w:sz w:val="24"/>
+          <w:szCs w:val="24"/>
+        </w:rPr>
+        <w:t xml:space="preserve"> die ik gemaakt heb.</w:t>
       </w:r>
     </w:p>
     <w:p>
@@ -8109,27 +9307,73 @@
           <w:sz w:val="24"/>
           <w:szCs w:val="40"/>
         </w:rPr>
-        <w:t xml:space="preserve">Bij het maken van dit werkproces heb ik geleerd hoe je flippingbooks moet maken van pdf bestanden. </w:t>
-      </w:r>
-      <w:r>
-        <w:rPr>
-          <w:sz w:val="24"/>
-          <w:szCs w:val="40"/>
-        </w:rPr>
-        <w:t>Dit is handig omdat ik voortaan ook zelf flippinkbooks kan maken als ik daar een opdracht voor krijg.</w:t>
-      </w:r>
-    </w:p>
-    <w:p>
-      <w:pPr>
-        <w:rPr>
-          <w:sz w:val="24"/>
-        </w:rPr>
-      </w:pPr>
-      <w:r>
-        <w:rPr>
-          <w:sz w:val="24"/>
-        </w:rPr>
-        <w:t>De volgende keer moet ik wel beter kijken bij het neerzetten van de links of flippingbooks als e</w:t>
+        <w:t xml:space="preserve">Bij het maken van dit werkproces heb ik geleerd hoe je </w:t>
+      </w:r>
+      <w:proofErr w:type="spellStart"/>
+      <w:r>
+        <w:rPr>
+          <w:sz w:val="24"/>
+          <w:szCs w:val="40"/>
+        </w:rPr>
+        <w:t>flippingbooks</w:t>
+      </w:r>
+      <w:proofErr w:type="spellEnd"/>
+      <w:r>
+        <w:rPr>
+          <w:sz w:val="24"/>
+          <w:szCs w:val="40"/>
+        </w:rPr>
+        <w:t xml:space="preserve"> moet maken van pdf bestanden. </w:t>
+      </w:r>
+      <w:r>
+        <w:rPr>
+          <w:sz w:val="24"/>
+          <w:szCs w:val="40"/>
+        </w:rPr>
+        <w:t xml:space="preserve">Dit is handig omdat ik voortaan ook zelf </w:t>
+      </w:r>
+      <w:proofErr w:type="spellStart"/>
+      <w:r>
+        <w:rPr>
+          <w:sz w:val="24"/>
+          <w:szCs w:val="40"/>
+        </w:rPr>
+        <w:t>flippinkbooks</w:t>
+      </w:r>
+      <w:proofErr w:type="spellEnd"/>
+      <w:r>
+        <w:rPr>
+          <w:sz w:val="24"/>
+          <w:szCs w:val="40"/>
+        </w:rPr>
+        <w:t xml:space="preserve"> kan maken als ik daar een opdracht voor krijg.</w:t>
+      </w:r>
+    </w:p>
+    <w:p>
+      <w:pPr>
+        <w:rPr>
+          <w:sz w:val="24"/>
+        </w:rPr>
+      </w:pPr>
+      <w:r>
+        <w:rPr>
+          <w:sz w:val="24"/>
+        </w:rPr>
+        <w:t xml:space="preserve">De volgende keer moet ik wel beter kijken bij het neerzetten van de links of </w:t>
+      </w:r>
+      <w:proofErr w:type="spellStart"/>
+      <w:r>
+        <w:rPr>
+          <w:sz w:val="24"/>
+        </w:rPr>
+        <w:t>flippingbooks</w:t>
+      </w:r>
+      <w:proofErr w:type="spellEnd"/>
+      <w:r>
+        <w:rPr>
+          <w:sz w:val="24"/>
+        </w:rPr>
+        <w:t xml:space="preserve"> als e</w:t>
       </w:r>
       <w:r>
         <w:rPr>
@@ -8227,18 +9471,22 @@
       <w:pPr>
         <w:pStyle w:val="Kop1"/>
         <w:rPr>
+          <w:color w:val="FF3399"/>
           <w:sz w:val="56"/>
           <w:szCs w:val="56"/>
         </w:rPr>
       </w:pPr>
       <w:r>
         <w:rPr>
+          <w:color w:val="FF3399"/>
           <w:sz w:val="56"/>
           <w:szCs w:val="56"/>
         </w:rPr>
         <w:lastRenderedPageBreak/>
         <w:t>Dagrapport</w:t>
       </w:r>
+      <w:bookmarkStart w:id="4" w:name="_GoBack"/>
+      <w:bookmarkEnd w:id="3"/>
       <w:bookmarkEnd w:id="4"/>
     </w:p>
     <w:p>
@@ -8282,8 +9530,9 @@
           <w:szCs w:val="24"/>
           <w:shd w:val="clear" w:color="auto" w:fill="FFFFFF"/>
         </w:rPr>
-        <w:t xml:space="preserve">Customer Relationship Management), in dit programma zit onder andere een urenregistratie </w:t>
-      </w:r>
+        <w:t xml:space="preserve">Customer </w:t>
+      </w:r>
+      <w:proofErr w:type="spellStart"/>
       <w:r>
         <w:rPr>
           <w:rFonts w:cs="Arial"/>
@@ -8292,8 +9541,9 @@
           <w:szCs w:val="24"/>
           <w:shd w:val="clear" w:color="auto" w:fill="FFFFFF"/>
         </w:rPr>
-        <w:t>functionaliteit</w:t>
-      </w:r>
+        <w:t>Relationship</w:t>
+      </w:r>
+      <w:proofErr w:type="spellEnd"/>
       <w:r>
         <w:rPr>
           <w:rFonts w:cs="Arial"/>
@@ -8302,7 +9552,7 @@
           <w:szCs w:val="24"/>
           <w:shd w:val="clear" w:color="auto" w:fill="FFFFFF"/>
         </w:rPr>
-        <w:t xml:space="preserve">. </w:t>
+        <w:t xml:space="preserve"> Management), in dit programma zit onder andere een urenregistratie </w:t>
       </w:r>
       <w:r>
         <w:rPr>
@@ -8312,11 +9562,9 @@
           <w:szCs w:val="24"/>
           <w:shd w:val="clear" w:color="auto" w:fill="FFFFFF"/>
         </w:rPr>
-        <w:t>Die gebruik ik voor het dagrapport.</w:t>
-      </w:r>
-    </w:p>
-    <w:p>
-      <w:pPr>
+        <w:t>functionaliteit</w:t>
+      </w:r>
+      <w:r>
         <w:rPr>
           <w:rFonts w:cs="Arial"/>
           <w:color w:val="222222"/>
@@ -8324,6 +9572,28 @@
           <w:szCs w:val="24"/>
           <w:shd w:val="clear" w:color="auto" w:fill="FFFFFF"/>
         </w:rPr>
+        <w:t xml:space="preserve">. </w:t>
+      </w:r>
+      <w:r>
+        <w:rPr>
+          <w:rFonts w:cs="Arial"/>
+          <w:color w:val="222222"/>
+          <w:sz w:val="24"/>
+          <w:szCs w:val="24"/>
+          <w:shd w:val="clear" w:color="auto" w:fill="FFFFFF"/>
+        </w:rPr>
+        <w:t>Die gebruik ik voor het dagrapport.</w:t>
+      </w:r>
+    </w:p>
+    <w:p>
+      <w:pPr>
+        <w:rPr>
+          <w:rFonts w:cs="Arial"/>
+          <w:color w:val="222222"/>
+          <w:sz w:val="24"/>
+          <w:szCs w:val="24"/>
+          <w:shd w:val="clear" w:color="auto" w:fill="FFFFFF"/>
+        </w:rPr>
       </w:pPr>
       <w:r>
         <w:rPr>
@@ -8331,10 +9601,10 @@
           <w:lang w:eastAsia="nl-NL"/>
         </w:rPr>
         <w:drawing>
-          <wp:inline distT="0" distB="0" distL="0" distR="0" wp14:anchorId="35E03ECE" wp14:editId="7F662FE3">
-            <wp:extent cx="5760720" cy="3140075"/>
-            <wp:effectExtent l="0" t="0" r="0" b="3175"/>
-            <wp:docPr id="12" name="Afbeelding 12"/>
+          <wp:inline distT="0" distB="0" distL="0" distR="0" wp14:anchorId="504A196B" wp14:editId="2FDBC89C">
+            <wp:extent cx="5760720" cy="1522095"/>
+            <wp:effectExtent l="0" t="0" r="0" b="1905"/>
+            <wp:docPr id="18" name="Afbeelding 18"/>
             <wp:cNvGraphicFramePr>
               <a:graphicFrameLocks xmlns:a="http://schemas.openxmlformats.org/drawingml/2006/main" noChangeAspect="1"/>
             </wp:cNvGraphicFramePr>
@@ -8354,7 +9624,7 @@
                   <pic:spPr>
                     <a:xfrm>
                       <a:off x="0" y="0"/>
-                      <a:ext cx="5760720" cy="3140075"/>
+                      <a:ext cx="5760720" cy="1522095"/>
                     </a:xfrm>
                     <a:prstGeom prst="rect">
                       <a:avLst/>
@@ -8383,10 +9653,10 @@
           <w:lang w:eastAsia="nl-NL"/>
         </w:rPr>
         <w:drawing>
-          <wp:inline distT="0" distB="0" distL="0" distR="0" wp14:anchorId="364D2694" wp14:editId="3C6288B2">
-            <wp:extent cx="5760720" cy="2980690"/>
-            <wp:effectExtent l="0" t="0" r="0" b="0"/>
-            <wp:docPr id="11" name="Afbeelding 11"/>
+          <wp:inline distT="0" distB="0" distL="0" distR="0" wp14:anchorId="01917929" wp14:editId="0CF5E714">
+            <wp:extent cx="5760720" cy="2645410"/>
+            <wp:effectExtent l="0" t="0" r="0" b="2540"/>
+            <wp:docPr id="17" name="Afbeelding 17"/>
             <wp:cNvGraphicFramePr>
               <a:graphicFrameLocks xmlns:a="http://schemas.openxmlformats.org/drawingml/2006/main" noChangeAspect="1"/>
             </wp:cNvGraphicFramePr>
@@ -8406,7 +9676,7 @@
                   <pic:spPr>
                     <a:xfrm>
                       <a:off x="0" y="0"/>
-                      <a:ext cx="5760720" cy="2980690"/>
+                      <a:ext cx="5760720" cy="2645410"/>
                     </a:xfrm>
                     <a:prstGeom prst="rect">
                       <a:avLst/>
@@ -8434,12 +9704,11 @@
           <w:noProof/>
           <w:lang w:eastAsia="nl-NL"/>
         </w:rPr>
-        <w:lastRenderedPageBreak/>
         <w:drawing>
-          <wp:inline distT="0" distB="0" distL="0" distR="0" wp14:anchorId="69F09E99" wp14:editId="0653D907">
-            <wp:extent cx="5760720" cy="2617470"/>
+          <wp:inline distT="0" distB="0" distL="0" distR="0" wp14:anchorId="1F33ADCA" wp14:editId="7BEAFB0D">
+            <wp:extent cx="5760720" cy="2312670"/>
             <wp:effectExtent l="0" t="0" r="0" b="0"/>
-            <wp:docPr id="10" name="Afbeelding 10"/>
+            <wp:docPr id="16" name="Afbeelding 16"/>
             <wp:cNvGraphicFramePr>
               <a:graphicFrameLocks xmlns:a="http://schemas.openxmlformats.org/drawingml/2006/main" noChangeAspect="1"/>
             </wp:cNvGraphicFramePr>
@@ -8459,7 +9728,7 @@
                   <pic:spPr>
                     <a:xfrm>
                       <a:off x="0" y="0"/>
-                      <a:ext cx="5760720" cy="2617470"/>
+                      <a:ext cx="5760720" cy="2312670"/>
                     </a:xfrm>
                     <a:prstGeom prst="rect">
                       <a:avLst/>
@@ -8487,11 +9756,12 @@
           <w:noProof/>
           <w:lang w:eastAsia="nl-NL"/>
         </w:rPr>
+        <w:lastRenderedPageBreak/>
         <w:drawing>
-          <wp:inline distT="0" distB="0" distL="0" distR="0" wp14:anchorId="6C192064" wp14:editId="36270C42">
-            <wp:extent cx="5760720" cy="3067685"/>
-            <wp:effectExtent l="0" t="0" r="0" b="0"/>
-            <wp:docPr id="9" name="Afbeelding 9"/>
+          <wp:inline distT="0" distB="0" distL="0" distR="0" wp14:anchorId="35E03ECE" wp14:editId="7F662FE3">
+            <wp:extent cx="5760720" cy="3140075"/>
+            <wp:effectExtent l="0" t="0" r="0" b="3175"/>
+            <wp:docPr id="12" name="Afbeelding 12"/>
             <wp:cNvGraphicFramePr>
               <a:graphicFrameLocks xmlns:a="http://schemas.openxmlformats.org/drawingml/2006/main" noChangeAspect="1"/>
             </wp:cNvGraphicFramePr>
@@ -8511,7 +9781,7 @@
                   <pic:spPr>
                     <a:xfrm>
                       <a:off x="0" y="0"/>
-                      <a:ext cx="5760720" cy="3067685"/>
+                      <a:ext cx="5760720" cy="3140075"/>
                     </a:xfrm>
                     <a:prstGeom prst="rect">
                       <a:avLst/>
@@ -8539,12 +9809,11 @@
           <w:noProof/>
           <w:lang w:eastAsia="nl-NL"/>
         </w:rPr>
-        <w:lastRenderedPageBreak/>
         <w:drawing>
-          <wp:inline distT="0" distB="0" distL="0" distR="0" wp14:anchorId="24E3585A" wp14:editId="032E5112">
-            <wp:extent cx="5760720" cy="2924810"/>
-            <wp:effectExtent l="0" t="0" r="0" b="8890"/>
-            <wp:docPr id="8" name="Afbeelding 8"/>
+          <wp:inline distT="0" distB="0" distL="0" distR="0" wp14:anchorId="364D2694" wp14:editId="3C6288B2">
+            <wp:extent cx="5760720" cy="2980690"/>
+            <wp:effectExtent l="0" t="0" r="0" b="0"/>
+            <wp:docPr id="11" name="Afbeelding 11"/>
             <wp:cNvGraphicFramePr>
               <a:graphicFrameLocks xmlns:a="http://schemas.openxmlformats.org/drawingml/2006/main" noChangeAspect="1"/>
             </wp:cNvGraphicFramePr>
@@ -8564,7 +9833,7 @@
                   <pic:spPr>
                     <a:xfrm>
                       <a:off x="0" y="0"/>
-                      <a:ext cx="5760720" cy="2924810"/>
+                      <a:ext cx="5760720" cy="2980690"/>
                     </a:xfrm>
                     <a:prstGeom prst="rect">
                       <a:avLst/>
@@ -8592,11 +9861,12 @@
           <w:noProof/>
           <w:lang w:eastAsia="nl-NL"/>
         </w:rPr>
+        <w:lastRenderedPageBreak/>
         <w:drawing>
-          <wp:inline distT="0" distB="0" distL="0" distR="0" wp14:anchorId="6986A83D" wp14:editId="1F2CFCD7">
-            <wp:extent cx="5760720" cy="2628900"/>
+          <wp:inline distT="0" distB="0" distL="0" distR="0" wp14:anchorId="69F09E99" wp14:editId="0653D907">
+            <wp:extent cx="5760720" cy="2617470"/>
             <wp:effectExtent l="0" t="0" r="0" b="0"/>
-            <wp:docPr id="5" name="Afbeelding 5"/>
+            <wp:docPr id="10" name="Afbeelding 10"/>
             <wp:cNvGraphicFramePr>
               <a:graphicFrameLocks xmlns:a="http://schemas.openxmlformats.org/drawingml/2006/main" noChangeAspect="1"/>
             </wp:cNvGraphicFramePr>
@@ -8616,7 +9886,7 @@
                   <pic:spPr>
                     <a:xfrm>
                       <a:off x="0" y="0"/>
-                      <a:ext cx="5760720" cy="2628900"/>
+                      <a:ext cx="5760720" cy="2617470"/>
                     </a:xfrm>
                     <a:prstGeom prst="rect">
                       <a:avLst/>
@@ -8632,8 +9902,10 @@
     <w:p>
       <w:pPr>
         <w:rPr>
-          <w:rFonts w:ascii="Arial" w:hAnsi="Arial" w:cs="Arial"/>
+          <w:rFonts w:cs="Arial"/>
           <w:color w:val="222222"/>
+          <w:sz w:val="24"/>
+          <w:szCs w:val="24"/>
           <w:shd w:val="clear" w:color="auto" w:fill="FFFFFF"/>
         </w:rPr>
       </w:pPr>
@@ -8643,10 +9915,10 @@
           <w:lang w:eastAsia="nl-NL"/>
         </w:rPr>
         <w:drawing>
-          <wp:inline distT="0" distB="0" distL="0" distR="0" wp14:anchorId="5BF52541" wp14:editId="2E2DBEFD">
-            <wp:extent cx="5760720" cy="2998470"/>
+          <wp:inline distT="0" distB="0" distL="0" distR="0" wp14:anchorId="6C192064" wp14:editId="36270C42">
+            <wp:extent cx="5760720" cy="3067685"/>
             <wp:effectExtent l="0" t="0" r="0" b="0"/>
-            <wp:docPr id="4" name="Afbeelding 4"/>
+            <wp:docPr id="9" name="Afbeelding 9"/>
             <wp:cNvGraphicFramePr>
               <a:graphicFrameLocks xmlns:a="http://schemas.openxmlformats.org/drawingml/2006/main" noChangeAspect="1"/>
             </wp:cNvGraphicFramePr>
@@ -8666,7 +9938,7 @@
                   <pic:spPr>
                     <a:xfrm>
                       <a:off x="0" y="0"/>
-                      <a:ext cx="5760720" cy="2998470"/>
+                      <a:ext cx="5760720" cy="3067685"/>
                     </a:xfrm>
                     <a:prstGeom prst="rect">
                       <a:avLst/>
@@ -8682,8 +9954,10 @@
     <w:p>
       <w:pPr>
         <w:rPr>
-          <w:rFonts w:ascii="Arial" w:hAnsi="Arial" w:cs="Arial"/>
+          <w:rFonts w:cs="Arial"/>
           <w:color w:val="222222"/>
+          <w:sz w:val="24"/>
+          <w:szCs w:val="24"/>
           <w:shd w:val="clear" w:color="auto" w:fill="FFFFFF"/>
         </w:rPr>
       </w:pPr>
@@ -8694,10 +9968,10 @@
         </w:rPr>
         <w:lastRenderedPageBreak/>
         <w:drawing>
-          <wp:inline distT="0" distB="0" distL="0" distR="0" wp14:anchorId="757EC074" wp14:editId="21E2A165">
-            <wp:extent cx="5760720" cy="1270635"/>
-            <wp:effectExtent l="0" t="0" r="0" b="5715"/>
-            <wp:docPr id="3" name="Afbeelding 3"/>
+          <wp:inline distT="0" distB="0" distL="0" distR="0" wp14:anchorId="24E3585A" wp14:editId="032E5112">
+            <wp:extent cx="5760720" cy="2924810"/>
+            <wp:effectExtent l="0" t="0" r="0" b="8890"/>
+            <wp:docPr id="8" name="Afbeelding 8"/>
             <wp:cNvGraphicFramePr>
               <a:graphicFrameLocks xmlns:a="http://schemas.openxmlformats.org/drawingml/2006/main" noChangeAspect="1"/>
             </wp:cNvGraphicFramePr>
@@ -8717,7 +9991,7 @@
                   <pic:spPr>
                     <a:xfrm>
                       <a:off x="0" y="0"/>
-                      <a:ext cx="5760720" cy="1270635"/>
+                      <a:ext cx="5760720" cy="2924810"/>
                     </a:xfrm>
                     <a:prstGeom prst="rect">
                       <a:avLst/>
@@ -8733,8 +10007,10 @@
     <w:p>
       <w:pPr>
         <w:rPr>
-          <w:rFonts w:ascii="Arial" w:hAnsi="Arial" w:cs="Arial"/>
+          <w:rFonts w:cs="Arial"/>
           <w:color w:val="222222"/>
+          <w:sz w:val="24"/>
+          <w:szCs w:val="24"/>
           <w:shd w:val="clear" w:color="auto" w:fill="FFFFFF"/>
         </w:rPr>
       </w:pPr>
@@ -8744,10 +10020,10 @@
           <w:lang w:eastAsia="nl-NL"/>
         </w:rPr>
         <w:drawing>
-          <wp:inline distT="0" distB="0" distL="0" distR="0" wp14:anchorId="49734EAD" wp14:editId="2C1A599A">
-            <wp:extent cx="5760720" cy="1419860"/>
-            <wp:effectExtent l="0" t="0" r="0" b="8890"/>
-            <wp:docPr id="2" name="Afbeelding 2"/>
+          <wp:inline distT="0" distB="0" distL="0" distR="0" wp14:anchorId="6986A83D" wp14:editId="1F2CFCD7">
+            <wp:extent cx="5760720" cy="2628900"/>
+            <wp:effectExtent l="0" t="0" r="0" b="0"/>
+            <wp:docPr id="5" name="Afbeelding 5"/>
             <wp:cNvGraphicFramePr>
               <a:graphicFrameLocks xmlns:a="http://schemas.openxmlformats.org/drawingml/2006/main" noChangeAspect="1"/>
             </wp:cNvGraphicFramePr>
@@ -8767,7 +10043,7 @@
                   <pic:spPr>
                     <a:xfrm>
                       <a:off x="0" y="0"/>
-                      <a:ext cx="5760720" cy="1419860"/>
+                      <a:ext cx="5760720" cy="2628900"/>
                     </a:xfrm>
                     <a:prstGeom prst="rect">
                       <a:avLst/>
@@ -8783,8 +10059,9 @@
     <w:p>
       <w:pPr>
         <w:rPr>
-          <w:sz w:val="24"/>
-          <w:szCs w:val="24"/>
+          <w:rFonts w:ascii="Arial" w:hAnsi="Arial" w:cs="Arial"/>
+          <w:color w:val="222222"/>
+          <w:shd w:val="clear" w:color="auto" w:fill="FFFFFF"/>
         </w:rPr>
       </w:pPr>
       <w:r>
@@ -8793,10 +10070,10 @@
           <w:lang w:eastAsia="nl-NL"/>
         </w:rPr>
         <w:drawing>
-          <wp:inline distT="0" distB="0" distL="0" distR="0" wp14:anchorId="53FE01B7" wp14:editId="1D8D3D0D">
-            <wp:extent cx="5760720" cy="2684780"/>
-            <wp:effectExtent l="0" t="0" r="0" b="1270"/>
-            <wp:docPr id="1" name="Afbeelding 1"/>
+          <wp:inline distT="0" distB="0" distL="0" distR="0" wp14:anchorId="5BF52541" wp14:editId="2E2DBEFD">
+            <wp:extent cx="5760720" cy="2998470"/>
+            <wp:effectExtent l="0" t="0" r="0" b="0"/>
+            <wp:docPr id="4" name="Afbeelding 4"/>
             <wp:cNvGraphicFramePr>
               <a:graphicFrameLocks xmlns:a="http://schemas.openxmlformats.org/drawingml/2006/main" noChangeAspect="1"/>
             </wp:cNvGraphicFramePr>
@@ -8816,6 +10093,156 @@
                   <pic:spPr>
                     <a:xfrm>
                       <a:off x="0" y="0"/>
+                      <a:ext cx="5760720" cy="2998470"/>
+                    </a:xfrm>
+                    <a:prstGeom prst="rect">
+                      <a:avLst/>
+                    </a:prstGeom>
+                  </pic:spPr>
+                </pic:pic>
+              </a:graphicData>
+            </a:graphic>
+          </wp:inline>
+        </w:drawing>
+      </w:r>
+    </w:p>
+    <w:p>
+      <w:pPr>
+        <w:rPr>
+          <w:rFonts w:ascii="Arial" w:hAnsi="Arial" w:cs="Arial"/>
+          <w:color w:val="222222"/>
+          <w:shd w:val="clear" w:color="auto" w:fill="FFFFFF"/>
+        </w:rPr>
+      </w:pPr>
+      <w:r>
+        <w:rPr>
+          <w:noProof/>
+          <w:lang w:eastAsia="nl-NL"/>
+        </w:rPr>
+        <w:lastRenderedPageBreak/>
+        <w:drawing>
+          <wp:inline distT="0" distB="0" distL="0" distR="0" wp14:anchorId="757EC074" wp14:editId="21E2A165">
+            <wp:extent cx="5760720" cy="1270635"/>
+            <wp:effectExtent l="0" t="0" r="0" b="5715"/>
+            <wp:docPr id="3" name="Afbeelding 3"/>
+            <wp:cNvGraphicFramePr>
+              <a:graphicFrameLocks xmlns:a="http://schemas.openxmlformats.org/drawingml/2006/main" noChangeAspect="1"/>
+            </wp:cNvGraphicFramePr>
+            <a:graphic xmlns:a="http://schemas.openxmlformats.org/drawingml/2006/main">
+              <a:graphicData uri="http://schemas.openxmlformats.org/drawingml/2006/picture">
+                <pic:pic xmlns:pic="http://schemas.openxmlformats.org/drawingml/2006/picture">
+                  <pic:nvPicPr>
+                    <pic:cNvPr id="1" name=""/>
+                    <pic:cNvPicPr/>
+                  </pic:nvPicPr>
+                  <pic:blipFill>
+                    <a:blip r:embed="rId28"/>
+                    <a:stretch>
+                      <a:fillRect/>
+                    </a:stretch>
+                  </pic:blipFill>
+                  <pic:spPr>
+                    <a:xfrm>
+                      <a:off x="0" y="0"/>
+                      <a:ext cx="5760720" cy="1270635"/>
+                    </a:xfrm>
+                    <a:prstGeom prst="rect">
+                      <a:avLst/>
+                    </a:prstGeom>
+                  </pic:spPr>
+                </pic:pic>
+              </a:graphicData>
+            </a:graphic>
+          </wp:inline>
+        </w:drawing>
+      </w:r>
+    </w:p>
+    <w:p>
+      <w:pPr>
+        <w:rPr>
+          <w:rFonts w:ascii="Arial" w:hAnsi="Arial" w:cs="Arial"/>
+          <w:color w:val="222222"/>
+          <w:shd w:val="clear" w:color="auto" w:fill="FFFFFF"/>
+        </w:rPr>
+      </w:pPr>
+      <w:r>
+        <w:rPr>
+          <w:noProof/>
+          <w:lang w:eastAsia="nl-NL"/>
+        </w:rPr>
+        <w:drawing>
+          <wp:inline distT="0" distB="0" distL="0" distR="0" wp14:anchorId="49734EAD" wp14:editId="2C1A599A">
+            <wp:extent cx="5760720" cy="1419860"/>
+            <wp:effectExtent l="0" t="0" r="0" b="8890"/>
+            <wp:docPr id="2" name="Afbeelding 2"/>
+            <wp:cNvGraphicFramePr>
+              <a:graphicFrameLocks xmlns:a="http://schemas.openxmlformats.org/drawingml/2006/main" noChangeAspect="1"/>
+            </wp:cNvGraphicFramePr>
+            <a:graphic xmlns:a="http://schemas.openxmlformats.org/drawingml/2006/main">
+              <a:graphicData uri="http://schemas.openxmlformats.org/drawingml/2006/picture">
+                <pic:pic xmlns:pic="http://schemas.openxmlformats.org/drawingml/2006/picture">
+                  <pic:nvPicPr>
+                    <pic:cNvPr id="1" name=""/>
+                    <pic:cNvPicPr/>
+                  </pic:nvPicPr>
+                  <pic:blipFill>
+                    <a:blip r:embed="rId29"/>
+                    <a:stretch>
+                      <a:fillRect/>
+                    </a:stretch>
+                  </pic:blipFill>
+                  <pic:spPr>
+                    <a:xfrm>
+                      <a:off x="0" y="0"/>
+                      <a:ext cx="5760720" cy="1419860"/>
+                    </a:xfrm>
+                    <a:prstGeom prst="rect">
+                      <a:avLst/>
+                    </a:prstGeom>
+                  </pic:spPr>
+                </pic:pic>
+              </a:graphicData>
+            </a:graphic>
+          </wp:inline>
+        </w:drawing>
+      </w:r>
+    </w:p>
+    <w:p>
+      <w:pPr>
+        <w:rPr>
+          <w:sz w:val="24"/>
+          <w:szCs w:val="24"/>
+        </w:rPr>
+      </w:pPr>
+      <w:r>
+        <w:rPr>
+          <w:noProof/>
+          <w:lang w:eastAsia="nl-NL"/>
+        </w:rPr>
+        <w:drawing>
+          <wp:inline distT="0" distB="0" distL="0" distR="0" wp14:anchorId="53FE01B7" wp14:editId="1D8D3D0D">
+            <wp:extent cx="5760720" cy="2684780"/>
+            <wp:effectExtent l="0" t="0" r="0" b="1270"/>
+            <wp:docPr id="1" name="Afbeelding 1"/>
+            <wp:cNvGraphicFramePr>
+              <a:graphicFrameLocks xmlns:a="http://schemas.openxmlformats.org/drawingml/2006/main" noChangeAspect="1"/>
+            </wp:cNvGraphicFramePr>
+            <a:graphic xmlns:a="http://schemas.openxmlformats.org/drawingml/2006/main">
+              <a:graphicData uri="http://schemas.openxmlformats.org/drawingml/2006/picture">
+                <pic:pic xmlns:pic="http://schemas.openxmlformats.org/drawingml/2006/picture">
+                  <pic:nvPicPr>
+                    <pic:cNvPr id="1" name=""/>
+                    <pic:cNvPicPr/>
+                  </pic:nvPicPr>
+                  <pic:blipFill>
+                    <a:blip r:embed="rId30"/>
+                    <a:stretch>
+                      <a:fillRect/>
+                    </a:stretch>
+                  </pic:blipFill>
+                  <pic:spPr>
+                    <a:xfrm>
+                      <a:off x="0" y="0"/>
                       <a:ext cx="5760720" cy="2684780"/>
                     </a:xfrm>
                     <a:prstGeom prst="rect">
@@ -8830,7 +10257,7 @@
       </w:r>
     </w:p>
     <w:sectPr>
-      <w:footerReference w:type="default" r:id="rId28"/>
+      <w:footerReference w:type="default" r:id="rId31"/>
       <w:pgSz w:w="11906" w:h="16838"/>
       <w:pgMar w:top="1417" w:right="1417" w:bottom="1417" w:left="1417" w:header="708" w:footer="708" w:gutter="0"/>
       <w:pgNumType w:start="0"/>
@@ -8903,7 +10330,7 @@
           <w:rPr>
             <w:noProof/>
           </w:rPr>
-          <w:t>13</w:t>
+          <w:t>17</w:t>
         </w:r>
         <w:r>
           <w:fldChar w:fldCharType="end"/>
@@ -11018,7 +12445,7 @@
 </file>
 
 <file path=customXml/itemProps2.xml><?xml version="1.0" encoding="utf-8"?>
-<ds:datastoreItem xmlns:ds="http://schemas.openxmlformats.org/officeDocument/2006/customXml" ds:itemID="{32574A9B-BFC6-46B1-A796-DAE634E61333}">
+<ds:datastoreItem xmlns:ds="http://schemas.openxmlformats.org/officeDocument/2006/customXml" ds:itemID="{0AB146CB-C721-4C51-9C71-DCA382201B6E}">
   <ds:schemaRefs>
     <ds:schemaRef ds:uri="http://schemas.openxmlformats.org/officeDocument/2006/bibliography"/>
   </ds:schemaRefs>

</xml_diff>